<commit_message>
Normalized goal functions' results displaying
</commit_message>
<xml_diff>
--- a/Labwork 4/Labwork 4.docx
+++ b/Labwork 4/Labwork 4.docx
@@ -4586,8 +4586,8 @@
         </w:rPr>
         <w:drawing>
           <wp:inline distT="0" distB="0" distL="0" distR="0" wp14:anchorId="39023BCC" wp14:editId="67B6C955">
-            <wp:extent cx="4457700" cy="1209675"/>
-            <wp:effectExtent l="0" t="0" r="0" b="9525"/>
+            <wp:extent cx="6072300" cy="1647825"/>
+            <wp:effectExtent l="0" t="0" r="5080" b="0"/>
             <wp:docPr id="15" name="Рисунок 15"/>
             <wp:cNvGraphicFramePr>
               <a:graphicFrameLocks xmlns:a="http://schemas.openxmlformats.org/drawingml/2006/main" noChangeAspect="1"/>
@@ -4607,7 +4607,7 @@
                   <pic:spPr bwMode="auto">
                     <a:xfrm>
                       <a:off x="0" y="0"/>
-                      <a:ext cx="4457700" cy="1209675"/>
+                      <a:ext cx="6076239" cy="1648894"/>
                     </a:xfrm>
                     <a:prstGeom prst="rect">
                       <a:avLst/>
@@ -4645,7 +4645,15 @@
         <w:rPr>
           <w:lang w:val="ru-RU"/>
         </w:rPr>
-        <w:t>результат роботи програми за 70 вершин та 1000 ітерацій</w:t>
+        <w:t>результат роботи програми за 7</w:t>
+      </w:r>
+      <w:bookmarkStart w:id="21" w:name="_GoBack"/>
+      <w:bookmarkEnd w:id="21"/>
+      <w:r>
+        <w:rPr>
+          <w:lang w:val="ru-RU"/>
+        </w:rPr>
+        <w:t>0 вершин та 1000 ітерацій</w:t>
       </w:r>
     </w:p>
     <w:p>
@@ -4653,9 +4661,64 @@
         <w:ind w:firstLine="0"/>
         <w:jc w:val="center"/>
         <w:rPr>
-          <w:lang w:val="ru-RU"/>
+          <w:noProof/>
+          <w:lang w:eastAsia="uk-UA"/>
         </w:rPr>
       </w:pPr>
+      <w:r>
+        <w:rPr>
+          <w:noProof/>
+          <w:lang w:eastAsia="uk-UA"/>
+        </w:rPr>
+        <w:drawing>
+          <wp:inline distT="0" distB="0" distL="0" distR="0">
+            <wp:extent cx="6109494" cy="1704975"/>
+            <wp:effectExtent l="0" t="0" r="5715" b="0"/>
+            <wp:docPr id="18" name="Рисунок 18"/>
+            <wp:cNvGraphicFramePr>
+              <a:graphicFrameLocks xmlns:a="http://schemas.openxmlformats.org/drawingml/2006/main" noChangeAspect="1"/>
+            </wp:cNvGraphicFramePr>
+            <a:graphic xmlns:a="http://schemas.openxmlformats.org/drawingml/2006/main">
+              <a:graphicData uri="http://schemas.openxmlformats.org/drawingml/2006/picture">
+                <pic:pic xmlns:pic="http://schemas.openxmlformats.org/drawingml/2006/picture">
+                  <pic:nvPicPr>
+                    <pic:cNvPr id="0" name="Picture 1"/>
+                    <pic:cNvPicPr>
+                      <a:picLocks noChangeAspect="1" noChangeArrowheads="1"/>
+                    </pic:cNvPicPr>
+                  </pic:nvPicPr>
+                  <pic:blipFill>
+                    <a:blip r:embed="rId8">
+                      <a:extLst>
+                        <a:ext uri="{28A0092B-C50C-407E-A947-70E740481C1C}">
+                          <a14:useLocalDpi xmlns:a14="http://schemas.microsoft.com/office/drawing/2010/main" val="0"/>
+                        </a:ext>
+                      </a:extLst>
+                    </a:blip>
+                    <a:srcRect/>
+                    <a:stretch>
+                      <a:fillRect/>
+                    </a:stretch>
+                  </pic:blipFill>
+                  <pic:spPr bwMode="auto">
+                    <a:xfrm>
+                      <a:off x="0" y="0"/>
+                      <a:ext cx="6112575" cy="1705835"/>
+                    </a:xfrm>
+                    <a:prstGeom prst="rect">
+                      <a:avLst/>
+                    </a:prstGeom>
+                    <a:noFill/>
+                    <a:ln>
+                      <a:noFill/>
+                    </a:ln>
+                  </pic:spPr>
+                </pic:pic>
+              </a:graphicData>
+            </a:graphic>
+          </wp:inline>
+        </w:drawing>
+      </w:r>
     </w:p>
     <w:p>
       <w:pPr>
@@ -4669,6 +4732,12 @@
           <w:lang w:val="ru-RU"/>
         </w:rPr>
         <w:t xml:space="preserve">Рисунок 3.2 – </w:t>
+      </w:r>
+      <w:r>
+        <w:rPr>
+          <w:lang w:val="ru-RU"/>
+        </w:rPr>
+        <w:t>результат роботи програми за 50 вершин та 1000 ітерацій</w:t>
       </w:r>
     </w:p>
     <w:p>
@@ -4681,18 +4750,18 @@
         </w:rPr>
         <w:br w:type="page"/>
       </w:r>
-      <w:bookmarkStart w:id="21" w:name="_Toc51260923"/>
+      <w:bookmarkStart w:id="22" w:name="_Toc51260923"/>
       <w:r>
         <w:lastRenderedPageBreak/>
         <w:t>Тестування алгоритму</w:t>
       </w:r>
-      <w:bookmarkEnd w:id="21"/>
+      <w:bookmarkEnd w:id="22"/>
     </w:p>
     <w:p>
       <w:pPr>
         <w:pStyle w:val="3"/>
       </w:pPr>
-      <w:bookmarkStart w:id="22" w:name="_Toc51260924"/>
+      <w:bookmarkStart w:id="23" w:name="_Toc51260924"/>
       <w:r>
         <w:t>Значення цільової функції зі збільшення</w:t>
       </w:r>
@@ -4702,30 +4771,1581 @@
       <w:r>
         <w:t xml:space="preserve"> ітерацій</w:t>
       </w:r>
-      <w:bookmarkEnd w:id="22"/>
+      <w:bookmarkEnd w:id="23"/>
     </w:p>
     <w:p>
       <w:r>
         <w:t>У таблиці 3.1 наведено значення цільової функції зі збільшенням кількості ітерацій.</w:t>
       </w:r>
     </w:p>
-    <w:p/>
+    <w:tbl>
+      <w:tblPr>
+        <w:tblStyle w:val="ad"/>
+        <w:tblW w:w="0" w:type="auto"/>
+        <w:tblLook w:val="04A0" w:firstRow="1" w:lastRow="0" w:firstColumn="1" w:lastColumn="0" w:noHBand="0" w:noVBand="1"/>
+      </w:tblPr>
+      <w:tblGrid>
+        <w:gridCol w:w="4813"/>
+        <w:gridCol w:w="4814"/>
+      </w:tblGrid>
+      <w:tr>
+        <w:tc>
+          <w:tcPr>
+            <w:tcW w:w="4813" w:type="dxa"/>
+          </w:tcPr>
+          <w:p>
+            <w:pPr>
+              <w:ind w:firstLine="0"/>
+              <w:jc w:val="center"/>
+            </w:pPr>
+            <w:r>
+              <w:t>Номер ітерації</w:t>
+            </w:r>
+          </w:p>
+        </w:tc>
+        <w:tc>
+          <w:tcPr>
+            <w:tcW w:w="4814" w:type="dxa"/>
+          </w:tcPr>
+          <w:p>
+            <w:pPr>
+              <w:ind w:firstLine="0"/>
+              <w:jc w:val="center"/>
+            </w:pPr>
+            <w:r>
+              <w:t>Значення цільової функції</w:t>
+            </w:r>
+          </w:p>
+        </w:tc>
+      </w:tr>
+      <w:tr>
+        <w:tc>
+          <w:tcPr>
+            <w:tcW w:w="4813" w:type="dxa"/>
+          </w:tcPr>
+          <w:p>
+            <w:pPr>
+              <w:ind w:firstLine="0"/>
+              <w:jc w:val="center"/>
+            </w:pPr>
+            <w:r>
+              <w:t>20</w:t>
+            </w:r>
+          </w:p>
+        </w:tc>
+        <w:tc>
+          <w:tcPr>
+            <w:tcW w:w="4814" w:type="dxa"/>
+          </w:tcPr>
+          <w:p>
+            <w:pPr>
+              <w:ind w:firstLine="0"/>
+              <w:jc w:val="center"/>
+            </w:pPr>
+            <w:r>
+              <w:t>132</w:t>
+            </w:r>
+          </w:p>
+        </w:tc>
+      </w:tr>
+      <w:tr>
+        <w:tc>
+          <w:tcPr>
+            <w:tcW w:w="4813" w:type="dxa"/>
+          </w:tcPr>
+          <w:p>
+            <w:pPr>
+              <w:ind w:firstLine="0"/>
+              <w:jc w:val="center"/>
+            </w:pPr>
+            <w:r>
+              <w:t>40</w:t>
+            </w:r>
+          </w:p>
+        </w:tc>
+        <w:tc>
+          <w:tcPr>
+            <w:tcW w:w="4814" w:type="dxa"/>
+          </w:tcPr>
+          <w:p>
+            <w:pPr>
+              <w:ind w:firstLine="0"/>
+              <w:jc w:val="center"/>
+            </w:pPr>
+            <w:r>
+              <w:t>135</w:t>
+            </w:r>
+          </w:p>
+        </w:tc>
+      </w:tr>
+      <w:tr>
+        <w:tc>
+          <w:tcPr>
+            <w:tcW w:w="4813" w:type="dxa"/>
+          </w:tcPr>
+          <w:p>
+            <w:pPr>
+              <w:ind w:firstLine="0"/>
+              <w:jc w:val="center"/>
+            </w:pPr>
+            <w:r>
+              <w:t>60</w:t>
+            </w:r>
+          </w:p>
+        </w:tc>
+        <w:tc>
+          <w:tcPr>
+            <w:tcW w:w="4814" w:type="dxa"/>
+          </w:tcPr>
+          <w:p>
+            <w:pPr>
+              <w:ind w:firstLine="0"/>
+              <w:jc w:val="center"/>
+            </w:pPr>
+            <w:r>
+              <w:t>126</w:t>
+            </w:r>
+          </w:p>
+        </w:tc>
+      </w:tr>
+      <w:tr>
+        <w:tc>
+          <w:tcPr>
+            <w:tcW w:w="4813" w:type="dxa"/>
+          </w:tcPr>
+          <w:p>
+            <w:pPr>
+              <w:ind w:firstLine="0"/>
+              <w:jc w:val="center"/>
+            </w:pPr>
+            <w:r>
+              <w:t>80</w:t>
+            </w:r>
+          </w:p>
+        </w:tc>
+        <w:tc>
+          <w:tcPr>
+            <w:tcW w:w="4814" w:type="dxa"/>
+          </w:tcPr>
+          <w:p>
+            <w:pPr>
+              <w:ind w:firstLine="0"/>
+              <w:jc w:val="center"/>
+            </w:pPr>
+            <w:r>
+              <w:t>126</w:t>
+            </w:r>
+          </w:p>
+        </w:tc>
+      </w:tr>
+      <w:tr>
+        <w:tc>
+          <w:tcPr>
+            <w:tcW w:w="4813" w:type="dxa"/>
+          </w:tcPr>
+          <w:p>
+            <w:pPr>
+              <w:ind w:firstLine="0"/>
+              <w:jc w:val="center"/>
+            </w:pPr>
+            <w:r>
+              <w:t>100</w:t>
+            </w:r>
+          </w:p>
+        </w:tc>
+        <w:tc>
+          <w:tcPr>
+            <w:tcW w:w="4814" w:type="dxa"/>
+          </w:tcPr>
+          <w:p>
+            <w:pPr>
+              <w:ind w:firstLine="0"/>
+              <w:jc w:val="center"/>
+            </w:pPr>
+            <w:r>
+              <w:t>126</w:t>
+            </w:r>
+          </w:p>
+        </w:tc>
+      </w:tr>
+      <w:tr>
+        <w:tc>
+          <w:tcPr>
+            <w:tcW w:w="4813" w:type="dxa"/>
+          </w:tcPr>
+          <w:p>
+            <w:pPr>
+              <w:ind w:firstLine="0"/>
+              <w:jc w:val="center"/>
+            </w:pPr>
+            <w:r>
+              <w:t>120</w:t>
+            </w:r>
+          </w:p>
+        </w:tc>
+        <w:tc>
+          <w:tcPr>
+            <w:tcW w:w="4814" w:type="dxa"/>
+          </w:tcPr>
+          <w:p>
+            <w:pPr>
+              <w:ind w:firstLine="0"/>
+              <w:jc w:val="center"/>
+            </w:pPr>
+            <w:r>
+              <w:t>126</w:t>
+            </w:r>
+          </w:p>
+        </w:tc>
+      </w:tr>
+      <w:tr>
+        <w:tc>
+          <w:tcPr>
+            <w:tcW w:w="4813" w:type="dxa"/>
+          </w:tcPr>
+          <w:p>
+            <w:pPr>
+              <w:ind w:firstLine="0"/>
+              <w:jc w:val="center"/>
+            </w:pPr>
+            <w:r>
+              <w:t>140</w:t>
+            </w:r>
+          </w:p>
+        </w:tc>
+        <w:tc>
+          <w:tcPr>
+            <w:tcW w:w="4814" w:type="dxa"/>
+          </w:tcPr>
+          <w:p>
+            <w:pPr>
+              <w:ind w:firstLine="0"/>
+              <w:jc w:val="center"/>
+            </w:pPr>
+            <w:r>
+              <w:t>122</w:t>
+            </w:r>
+          </w:p>
+        </w:tc>
+      </w:tr>
+      <w:tr>
+        <w:tc>
+          <w:tcPr>
+            <w:tcW w:w="4813" w:type="dxa"/>
+          </w:tcPr>
+          <w:p>
+            <w:pPr>
+              <w:ind w:firstLine="0"/>
+              <w:jc w:val="center"/>
+            </w:pPr>
+            <w:r>
+              <w:t>160</w:t>
+            </w:r>
+          </w:p>
+        </w:tc>
+        <w:tc>
+          <w:tcPr>
+            <w:tcW w:w="4814" w:type="dxa"/>
+          </w:tcPr>
+          <w:p>
+            <w:pPr>
+              <w:ind w:firstLine="0"/>
+              <w:jc w:val="center"/>
+            </w:pPr>
+            <w:r>
+              <w:t>122</w:t>
+            </w:r>
+          </w:p>
+        </w:tc>
+      </w:tr>
+      <w:tr>
+        <w:tc>
+          <w:tcPr>
+            <w:tcW w:w="4813" w:type="dxa"/>
+          </w:tcPr>
+          <w:p>
+            <w:pPr>
+              <w:ind w:firstLine="0"/>
+              <w:jc w:val="center"/>
+            </w:pPr>
+            <w:r>
+              <w:t>180</w:t>
+            </w:r>
+          </w:p>
+        </w:tc>
+        <w:tc>
+          <w:tcPr>
+            <w:tcW w:w="4814" w:type="dxa"/>
+          </w:tcPr>
+          <w:p>
+            <w:pPr>
+              <w:ind w:firstLine="0"/>
+              <w:jc w:val="center"/>
+            </w:pPr>
+            <w:r>
+              <w:t>122</w:t>
+            </w:r>
+          </w:p>
+        </w:tc>
+      </w:tr>
+      <w:tr>
+        <w:tc>
+          <w:tcPr>
+            <w:tcW w:w="4813" w:type="dxa"/>
+          </w:tcPr>
+          <w:p>
+            <w:pPr>
+              <w:ind w:firstLine="0"/>
+              <w:jc w:val="center"/>
+            </w:pPr>
+            <w:r>
+              <w:t>200</w:t>
+            </w:r>
+          </w:p>
+        </w:tc>
+        <w:tc>
+          <w:tcPr>
+            <w:tcW w:w="4814" w:type="dxa"/>
+          </w:tcPr>
+          <w:p>
+            <w:pPr>
+              <w:ind w:firstLine="0"/>
+              <w:jc w:val="center"/>
+            </w:pPr>
+            <w:r>
+              <w:t>126</w:t>
+            </w:r>
+          </w:p>
+        </w:tc>
+      </w:tr>
+      <w:tr>
+        <w:tc>
+          <w:tcPr>
+            <w:tcW w:w="4813" w:type="dxa"/>
+          </w:tcPr>
+          <w:p>
+            <w:pPr>
+              <w:ind w:firstLine="0"/>
+              <w:jc w:val="center"/>
+            </w:pPr>
+            <w:r>
+              <w:t>220</w:t>
+            </w:r>
+          </w:p>
+        </w:tc>
+        <w:tc>
+          <w:tcPr>
+            <w:tcW w:w="4814" w:type="dxa"/>
+          </w:tcPr>
+          <w:p>
+            <w:pPr>
+              <w:ind w:firstLine="0"/>
+              <w:jc w:val="center"/>
+            </w:pPr>
+            <w:r>
+              <w:t>126</w:t>
+            </w:r>
+          </w:p>
+        </w:tc>
+      </w:tr>
+      <w:tr>
+        <w:tc>
+          <w:tcPr>
+            <w:tcW w:w="4813" w:type="dxa"/>
+          </w:tcPr>
+          <w:p>
+            <w:pPr>
+              <w:ind w:firstLine="0"/>
+              <w:jc w:val="center"/>
+            </w:pPr>
+            <w:r>
+              <w:t>240</w:t>
+            </w:r>
+          </w:p>
+        </w:tc>
+        <w:tc>
+          <w:tcPr>
+            <w:tcW w:w="4814" w:type="dxa"/>
+          </w:tcPr>
+          <w:p>
+            <w:pPr>
+              <w:ind w:firstLine="0"/>
+              <w:jc w:val="center"/>
+            </w:pPr>
+            <w:r>
+              <w:t>126</w:t>
+            </w:r>
+          </w:p>
+        </w:tc>
+      </w:tr>
+      <w:tr>
+        <w:tc>
+          <w:tcPr>
+            <w:tcW w:w="4813" w:type="dxa"/>
+          </w:tcPr>
+          <w:p>
+            <w:pPr>
+              <w:ind w:firstLine="0"/>
+              <w:jc w:val="center"/>
+            </w:pPr>
+            <w:r>
+              <w:t>260</w:t>
+            </w:r>
+          </w:p>
+        </w:tc>
+        <w:tc>
+          <w:tcPr>
+            <w:tcW w:w="4814" w:type="dxa"/>
+          </w:tcPr>
+          <w:p>
+            <w:pPr>
+              <w:ind w:firstLine="0"/>
+              <w:jc w:val="center"/>
+            </w:pPr>
+            <w:r>
+              <w:t>126</w:t>
+            </w:r>
+          </w:p>
+        </w:tc>
+      </w:tr>
+      <w:tr>
+        <w:tc>
+          <w:tcPr>
+            <w:tcW w:w="4813" w:type="dxa"/>
+          </w:tcPr>
+          <w:p>
+            <w:pPr>
+              <w:ind w:firstLine="0"/>
+              <w:jc w:val="center"/>
+            </w:pPr>
+            <w:r>
+              <w:t>280</w:t>
+            </w:r>
+          </w:p>
+        </w:tc>
+        <w:tc>
+          <w:tcPr>
+            <w:tcW w:w="4814" w:type="dxa"/>
+          </w:tcPr>
+          <w:p>
+            <w:pPr>
+              <w:ind w:firstLine="0"/>
+              <w:jc w:val="center"/>
+            </w:pPr>
+            <w:r>
+              <w:t>126</w:t>
+            </w:r>
+          </w:p>
+        </w:tc>
+      </w:tr>
+      <w:tr>
+        <w:tc>
+          <w:tcPr>
+            <w:tcW w:w="4813" w:type="dxa"/>
+          </w:tcPr>
+          <w:p>
+            <w:pPr>
+              <w:ind w:firstLine="0"/>
+              <w:jc w:val="center"/>
+            </w:pPr>
+            <w:r>
+              <w:t>300</w:t>
+            </w:r>
+          </w:p>
+        </w:tc>
+        <w:tc>
+          <w:tcPr>
+            <w:tcW w:w="4814" w:type="dxa"/>
+          </w:tcPr>
+          <w:p>
+            <w:pPr>
+              <w:ind w:firstLine="0"/>
+              <w:jc w:val="center"/>
+            </w:pPr>
+            <w:r>
+              <w:t>126</w:t>
+            </w:r>
+          </w:p>
+        </w:tc>
+      </w:tr>
+      <w:tr>
+        <w:tc>
+          <w:tcPr>
+            <w:tcW w:w="4813" w:type="dxa"/>
+          </w:tcPr>
+          <w:p>
+            <w:pPr>
+              <w:ind w:firstLine="0"/>
+              <w:jc w:val="center"/>
+            </w:pPr>
+            <w:r>
+              <w:t>320</w:t>
+            </w:r>
+          </w:p>
+        </w:tc>
+        <w:tc>
+          <w:tcPr>
+            <w:tcW w:w="4814" w:type="dxa"/>
+          </w:tcPr>
+          <w:p>
+            <w:pPr>
+              <w:ind w:firstLine="0"/>
+              <w:jc w:val="center"/>
+            </w:pPr>
+            <w:r>
+              <w:t>126</w:t>
+            </w:r>
+          </w:p>
+        </w:tc>
+      </w:tr>
+      <w:tr>
+        <w:tc>
+          <w:tcPr>
+            <w:tcW w:w="4813" w:type="dxa"/>
+          </w:tcPr>
+          <w:p>
+            <w:pPr>
+              <w:ind w:firstLine="0"/>
+              <w:jc w:val="center"/>
+            </w:pPr>
+            <w:r>
+              <w:t>340</w:t>
+            </w:r>
+          </w:p>
+        </w:tc>
+        <w:tc>
+          <w:tcPr>
+            <w:tcW w:w="4814" w:type="dxa"/>
+          </w:tcPr>
+          <w:p>
+            <w:pPr>
+              <w:ind w:firstLine="0"/>
+              <w:jc w:val="center"/>
+            </w:pPr>
+            <w:r>
+              <w:t>126</w:t>
+            </w:r>
+          </w:p>
+        </w:tc>
+      </w:tr>
+      <w:tr>
+        <w:tc>
+          <w:tcPr>
+            <w:tcW w:w="4813" w:type="dxa"/>
+          </w:tcPr>
+          <w:p>
+            <w:pPr>
+              <w:ind w:firstLine="0"/>
+              <w:jc w:val="center"/>
+            </w:pPr>
+            <w:r>
+              <w:t>360</w:t>
+            </w:r>
+          </w:p>
+        </w:tc>
+        <w:tc>
+          <w:tcPr>
+            <w:tcW w:w="4814" w:type="dxa"/>
+          </w:tcPr>
+          <w:p>
+            <w:pPr>
+              <w:ind w:firstLine="0"/>
+              <w:jc w:val="center"/>
+            </w:pPr>
+            <w:r>
+              <w:t>122</w:t>
+            </w:r>
+          </w:p>
+        </w:tc>
+      </w:tr>
+      <w:tr>
+        <w:tc>
+          <w:tcPr>
+            <w:tcW w:w="4813" w:type="dxa"/>
+          </w:tcPr>
+          <w:p>
+            <w:pPr>
+              <w:ind w:firstLine="0"/>
+              <w:jc w:val="center"/>
+            </w:pPr>
+            <w:r>
+              <w:t>380</w:t>
+            </w:r>
+          </w:p>
+        </w:tc>
+        <w:tc>
+          <w:tcPr>
+            <w:tcW w:w="4814" w:type="dxa"/>
+          </w:tcPr>
+          <w:p>
+            <w:pPr>
+              <w:ind w:firstLine="0"/>
+              <w:jc w:val="center"/>
+            </w:pPr>
+            <w:r>
+              <w:t>126</w:t>
+            </w:r>
+          </w:p>
+        </w:tc>
+      </w:tr>
+      <w:tr>
+        <w:tc>
+          <w:tcPr>
+            <w:tcW w:w="4813" w:type="dxa"/>
+          </w:tcPr>
+          <w:p>
+            <w:pPr>
+              <w:ind w:firstLine="0"/>
+              <w:jc w:val="center"/>
+            </w:pPr>
+            <w:r>
+              <w:t>400</w:t>
+            </w:r>
+          </w:p>
+        </w:tc>
+        <w:tc>
+          <w:tcPr>
+            <w:tcW w:w="4814" w:type="dxa"/>
+          </w:tcPr>
+          <w:p>
+            <w:pPr>
+              <w:ind w:firstLine="0"/>
+              <w:jc w:val="center"/>
+            </w:pPr>
+            <w:r>
+              <w:t>126</w:t>
+            </w:r>
+          </w:p>
+        </w:tc>
+      </w:tr>
+      <w:tr>
+        <w:tc>
+          <w:tcPr>
+            <w:tcW w:w="4813" w:type="dxa"/>
+          </w:tcPr>
+          <w:p>
+            <w:pPr>
+              <w:ind w:firstLine="0"/>
+              <w:jc w:val="center"/>
+            </w:pPr>
+            <w:r>
+              <w:t>420</w:t>
+            </w:r>
+          </w:p>
+        </w:tc>
+        <w:tc>
+          <w:tcPr>
+            <w:tcW w:w="4814" w:type="dxa"/>
+          </w:tcPr>
+          <w:p>
+            <w:pPr>
+              <w:ind w:firstLine="0"/>
+              <w:jc w:val="center"/>
+            </w:pPr>
+            <w:r>
+              <w:t>122</w:t>
+            </w:r>
+          </w:p>
+        </w:tc>
+      </w:tr>
+      <w:tr>
+        <w:tc>
+          <w:tcPr>
+            <w:tcW w:w="4813" w:type="dxa"/>
+          </w:tcPr>
+          <w:p>
+            <w:pPr>
+              <w:ind w:firstLine="0"/>
+              <w:jc w:val="center"/>
+            </w:pPr>
+            <w:r>
+              <w:t>440</w:t>
+            </w:r>
+          </w:p>
+        </w:tc>
+        <w:tc>
+          <w:tcPr>
+            <w:tcW w:w="4814" w:type="dxa"/>
+          </w:tcPr>
+          <w:p>
+            <w:pPr>
+              <w:ind w:firstLine="0"/>
+              <w:jc w:val="center"/>
+            </w:pPr>
+            <w:r>
+              <w:t>122</w:t>
+            </w:r>
+          </w:p>
+        </w:tc>
+      </w:tr>
+      <w:tr>
+        <w:tc>
+          <w:tcPr>
+            <w:tcW w:w="4813" w:type="dxa"/>
+          </w:tcPr>
+          <w:p>
+            <w:pPr>
+              <w:ind w:firstLine="0"/>
+              <w:jc w:val="center"/>
+            </w:pPr>
+            <w:r>
+              <w:t>460</w:t>
+            </w:r>
+          </w:p>
+        </w:tc>
+        <w:tc>
+          <w:tcPr>
+            <w:tcW w:w="4814" w:type="dxa"/>
+          </w:tcPr>
+          <w:p>
+            <w:pPr>
+              <w:ind w:firstLine="0"/>
+              <w:jc w:val="center"/>
+            </w:pPr>
+            <w:r>
+              <w:t>126</w:t>
+            </w:r>
+          </w:p>
+        </w:tc>
+      </w:tr>
+      <w:tr>
+        <w:tc>
+          <w:tcPr>
+            <w:tcW w:w="4813" w:type="dxa"/>
+          </w:tcPr>
+          <w:p>
+            <w:pPr>
+              <w:ind w:firstLine="0"/>
+              <w:jc w:val="center"/>
+            </w:pPr>
+            <w:r>
+              <w:t>480</w:t>
+            </w:r>
+          </w:p>
+        </w:tc>
+        <w:tc>
+          <w:tcPr>
+            <w:tcW w:w="4814" w:type="dxa"/>
+          </w:tcPr>
+          <w:p>
+            <w:pPr>
+              <w:ind w:firstLine="0"/>
+              <w:jc w:val="center"/>
+            </w:pPr>
+            <w:r>
+              <w:t>133</w:t>
+            </w:r>
+          </w:p>
+        </w:tc>
+      </w:tr>
+      <w:tr>
+        <w:tc>
+          <w:tcPr>
+            <w:tcW w:w="4813" w:type="dxa"/>
+          </w:tcPr>
+          <w:p>
+            <w:pPr>
+              <w:ind w:firstLine="0"/>
+              <w:jc w:val="center"/>
+            </w:pPr>
+            <w:r>
+              <w:lastRenderedPageBreak/>
+              <w:t>500</w:t>
+            </w:r>
+          </w:p>
+        </w:tc>
+        <w:tc>
+          <w:tcPr>
+            <w:tcW w:w="4814" w:type="dxa"/>
+          </w:tcPr>
+          <w:p>
+            <w:pPr>
+              <w:ind w:firstLine="0"/>
+              <w:jc w:val="center"/>
+            </w:pPr>
+            <w:r>
+              <w:t>126</w:t>
+            </w:r>
+          </w:p>
+        </w:tc>
+      </w:tr>
+      <w:tr>
+        <w:tc>
+          <w:tcPr>
+            <w:tcW w:w="4813" w:type="dxa"/>
+          </w:tcPr>
+          <w:p>
+            <w:pPr>
+              <w:ind w:firstLine="0"/>
+              <w:jc w:val="center"/>
+            </w:pPr>
+            <w:r>
+              <w:t>520</w:t>
+            </w:r>
+          </w:p>
+        </w:tc>
+        <w:tc>
+          <w:tcPr>
+            <w:tcW w:w="4814" w:type="dxa"/>
+          </w:tcPr>
+          <w:p>
+            <w:pPr>
+              <w:ind w:firstLine="0"/>
+              <w:jc w:val="center"/>
+            </w:pPr>
+            <w:r>
+              <w:t>126</w:t>
+            </w:r>
+          </w:p>
+        </w:tc>
+      </w:tr>
+      <w:tr>
+        <w:tc>
+          <w:tcPr>
+            <w:tcW w:w="4813" w:type="dxa"/>
+          </w:tcPr>
+          <w:p>
+            <w:pPr>
+              <w:ind w:firstLine="0"/>
+              <w:jc w:val="center"/>
+            </w:pPr>
+            <w:r>
+              <w:t>540</w:t>
+            </w:r>
+          </w:p>
+        </w:tc>
+        <w:tc>
+          <w:tcPr>
+            <w:tcW w:w="4814" w:type="dxa"/>
+          </w:tcPr>
+          <w:p>
+            <w:pPr>
+              <w:ind w:firstLine="0"/>
+              <w:jc w:val="center"/>
+            </w:pPr>
+            <w:r>
+              <w:t>122</w:t>
+            </w:r>
+          </w:p>
+        </w:tc>
+      </w:tr>
+      <w:tr>
+        <w:tc>
+          <w:tcPr>
+            <w:tcW w:w="4813" w:type="dxa"/>
+          </w:tcPr>
+          <w:p>
+            <w:pPr>
+              <w:ind w:firstLine="0"/>
+              <w:jc w:val="center"/>
+            </w:pPr>
+            <w:r>
+              <w:t>560</w:t>
+            </w:r>
+          </w:p>
+        </w:tc>
+        <w:tc>
+          <w:tcPr>
+            <w:tcW w:w="4814" w:type="dxa"/>
+          </w:tcPr>
+          <w:p>
+            <w:pPr>
+              <w:ind w:firstLine="0"/>
+              <w:jc w:val="center"/>
+            </w:pPr>
+            <w:r>
+              <w:t>126</w:t>
+            </w:r>
+          </w:p>
+        </w:tc>
+      </w:tr>
+      <w:tr>
+        <w:tc>
+          <w:tcPr>
+            <w:tcW w:w="4813" w:type="dxa"/>
+          </w:tcPr>
+          <w:p>
+            <w:pPr>
+              <w:ind w:firstLine="0"/>
+              <w:jc w:val="center"/>
+            </w:pPr>
+            <w:r>
+              <w:t>580</w:t>
+            </w:r>
+          </w:p>
+        </w:tc>
+        <w:tc>
+          <w:tcPr>
+            <w:tcW w:w="4814" w:type="dxa"/>
+          </w:tcPr>
+          <w:p>
+            <w:pPr>
+              <w:ind w:firstLine="0"/>
+              <w:jc w:val="center"/>
+            </w:pPr>
+            <w:r>
+              <w:t>122</w:t>
+            </w:r>
+          </w:p>
+        </w:tc>
+      </w:tr>
+      <w:tr>
+        <w:tc>
+          <w:tcPr>
+            <w:tcW w:w="4813" w:type="dxa"/>
+          </w:tcPr>
+          <w:p>
+            <w:pPr>
+              <w:ind w:firstLine="0"/>
+              <w:jc w:val="center"/>
+            </w:pPr>
+            <w:r>
+              <w:t>600</w:t>
+            </w:r>
+          </w:p>
+        </w:tc>
+        <w:tc>
+          <w:tcPr>
+            <w:tcW w:w="4814" w:type="dxa"/>
+          </w:tcPr>
+          <w:p>
+            <w:pPr>
+              <w:ind w:firstLine="0"/>
+              <w:jc w:val="center"/>
+            </w:pPr>
+            <w:r>
+              <w:t>126</w:t>
+            </w:r>
+          </w:p>
+        </w:tc>
+      </w:tr>
+      <w:tr>
+        <w:tc>
+          <w:tcPr>
+            <w:tcW w:w="4813" w:type="dxa"/>
+          </w:tcPr>
+          <w:p>
+            <w:pPr>
+              <w:ind w:firstLine="0"/>
+              <w:jc w:val="center"/>
+            </w:pPr>
+            <w:r>
+              <w:t>620</w:t>
+            </w:r>
+          </w:p>
+        </w:tc>
+        <w:tc>
+          <w:tcPr>
+            <w:tcW w:w="4814" w:type="dxa"/>
+          </w:tcPr>
+          <w:p>
+            <w:pPr>
+              <w:ind w:firstLine="0"/>
+              <w:jc w:val="center"/>
+            </w:pPr>
+            <w:r>
+              <w:t>126</w:t>
+            </w:r>
+          </w:p>
+        </w:tc>
+      </w:tr>
+      <w:tr>
+        <w:tc>
+          <w:tcPr>
+            <w:tcW w:w="4813" w:type="dxa"/>
+          </w:tcPr>
+          <w:p>
+            <w:pPr>
+              <w:ind w:firstLine="0"/>
+              <w:jc w:val="center"/>
+            </w:pPr>
+            <w:r>
+              <w:t>640</w:t>
+            </w:r>
+          </w:p>
+        </w:tc>
+        <w:tc>
+          <w:tcPr>
+            <w:tcW w:w="4814" w:type="dxa"/>
+          </w:tcPr>
+          <w:p>
+            <w:pPr>
+              <w:ind w:firstLine="0"/>
+              <w:jc w:val="center"/>
+            </w:pPr>
+            <w:r>
+              <w:t>126</w:t>
+            </w:r>
+          </w:p>
+        </w:tc>
+      </w:tr>
+      <w:tr>
+        <w:tc>
+          <w:tcPr>
+            <w:tcW w:w="4813" w:type="dxa"/>
+          </w:tcPr>
+          <w:p>
+            <w:pPr>
+              <w:ind w:firstLine="0"/>
+              <w:jc w:val="center"/>
+            </w:pPr>
+            <w:r>
+              <w:t>660</w:t>
+            </w:r>
+          </w:p>
+        </w:tc>
+        <w:tc>
+          <w:tcPr>
+            <w:tcW w:w="4814" w:type="dxa"/>
+          </w:tcPr>
+          <w:p>
+            <w:pPr>
+              <w:ind w:firstLine="0"/>
+              <w:jc w:val="center"/>
+            </w:pPr>
+            <w:r>
+              <w:t>126</w:t>
+            </w:r>
+          </w:p>
+        </w:tc>
+      </w:tr>
+      <w:tr>
+        <w:tc>
+          <w:tcPr>
+            <w:tcW w:w="4813" w:type="dxa"/>
+          </w:tcPr>
+          <w:p>
+            <w:pPr>
+              <w:ind w:firstLine="0"/>
+              <w:jc w:val="center"/>
+            </w:pPr>
+            <w:r>
+              <w:t>680</w:t>
+            </w:r>
+          </w:p>
+        </w:tc>
+        <w:tc>
+          <w:tcPr>
+            <w:tcW w:w="4814" w:type="dxa"/>
+          </w:tcPr>
+          <w:p>
+            <w:pPr>
+              <w:ind w:firstLine="0"/>
+              <w:jc w:val="center"/>
+            </w:pPr>
+            <w:r>
+              <w:t>126</w:t>
+            </w:r>
+          </w:p>
+        </w:tc>
+      </w:tr>
+      <w:tr>
+        <w:tc>
+          <w:tcPr>
+            <w:tcW w:w="4813" w:type="dxa"/>
+          </w:tcPr>
+          <w:p>
+            <w:pPr>
+              <w:ind w:firstLine="0"/>
+              <w:jc w:val="center"/>
+            </w:pPr>
+            <w:r>
+              <w:t>700</w:t>
+            </w:r>
+          </w:p>
+        </w:tc>
+        <w:tc>
+          <w:tcPr>
+            <w:tcW w:w="4814" w:type="dxa"/>
+          </w:tcPr>
+          <w:p>
+            <w:pPr>
+              <w:ind w:firstLine="0"/>
+              <w:jc w:val="center"/>
+            </w:pPr>
+            <w:r>
+              <w:t>117</w:t>
+            </w:r>
+          </w:p>
+        </w:tc>
+      </w:tr>
+      <w:tr>
+        <w:tc>
+          <w:tcPr>
+            <w:tcW w:w="4813" w:type="dxa"/>
+          </w:tcPr>
+          <w:p>
+            <w:pPr>
+              <w:ind w:firstLine="0"/>
+              <w:jc w:val="center"/>
+            </w:pPr>
+            <w:r>
+              <w:t>720</w:t>
+            </w:r>
+          </w:p>
+        </w:tc>
+        <w:tc>
+          <w:tcPr>
+            <w:tcW w:w="4814" w:type="dxa"/>
+          </w:tcPr>
+          <w:p>
+            <w:pPr>
+              <w:ind w:firstLine="0"/>
+              <w:jc w:val="center"/>
+            </w:pPr>
+            <w:r>
+              <w:t>126</w:t>
+            </w:r>
+          </w:p>
+        </w:tc>
+      </w:tr>
+      <w:tr>
+        <w:tc>
+          <w:tcPr>
+            <w:tcW w:w="4813" w:type="dxa"/>
+          </w:tcPr>
+          <w:p>
+            <w:pPr>
+              <w:ind w:firstLine="0"/>
+              <w:jc w:val="center"/>
+            </w:pPr>
+            <w:r>
+              <w:t>740</w:t>
+            </w:r>
+          </w:p>
+        </w:tc>
+        <w:tc>
+          <w:tcPr>
+            <w:tcW w:w="4814" w:type="dxa"/>
+          </w:tcPr>
+          <w:p>
+            <w:pPr>
+              <w:ind w:firstLine="0"/>
+              <w:jc w:val="center"/>
+            </w:pPr>
+            <w:r>
+              <w:t>126</w:t>
+            </w:r>
+          </w:p>
+        </w:tc>
+      </w:tr>
+      <w:tr>
+        <w:tc>
+          <w:tcPr>
+            <w:tcW w:w="4813" w:type="dxa"/>
+          </w:tcPr>
+          <w:p>
+            <w:pPr>
+              <w:ind w:firstLine="0"/>
+              <w:jc w:val="center"/>
+            </w:pPr>
+            <w:r>
+              <w:t>760</w:t>
+            </w:r>
+          </w:p>
+        </w:tc>
+        <w:tc>
+          <w:tcPr>
+            <w:tcW w:w="4814" w:type="dxa"/>
+          </w:tcPr>
+          <w:p>
+            <w:pPr>
+              <w:ind w:firstLine="0"/>
+              <w:jc w:val="center"/>
+            </w:pPr>
+            <w:r>
+              <w:t>126</w:t>
+            </w:r>
+          </w:p>
+        </w:tc>
+      </w:tr>
+      <w:tr>
+        <w:tc>
+          <w:tcPr>
+            <w:tcW w:w="4813" w:type="dxa"/>
+          </w:tcPr>
+          <w:p>
+            <w:pPr>
+              <w:ind w:firstLine="0"/>
+              <w:jc w:val="center"/>
+            </w:pPr>
+            <w:r>
+              <w:t>780</w:t>
+            </w:r>
+          </w:p>
+        </w:tc>
+        <w:tc>
+          <w:tcPr>
+            <w:tcW w:w="4814" w:type="dxa"/>
+          </w:tcPr>
+          <w:p>
+            <w:pPr>
+              <w:ind w:firstLine="0"/>
+              <w:jc w:val="center"/>
+            </w:pPr>
+            <w:r>
+              <w:t>126</w:t>
+            </w:r>
+          </w:p>
+        </w:tc>
+      </w:tr>
+      <w:tr>
+        <w:tc>
+          <w:tcPr>
+            <w:tcW w:w="4813" w:type="dxa"/>
+          </w:tcPr>
+          <w:p>
+            <w:pPr>
+              <w:ind w:firstLine="0"/>
+              <w:jc w:val="center"/>
+            </w:pPr>
+            <w:r>
+              <w:t>800</w:t>
+            </w:r>
+          </w:p>
+        </w:tc>
+        <w:tc>
+          <w:tcPr>
+            <w:tcW w:w="4814" w:type="dxa"/>
+          </w:tcPr>
+          <w:p>
+            <w:pPr>
+              <w:ind w:firstLine="0"/>
+              <w:jc w:val="center"/>
+            </w:pPr>
+            <w:r>
+              <w:t>126</w:t>
+            </w:r>
+          </w:p>
+        </w:tc>
+      </w:tr>
+      <w:tr>
+        <w:tc>
+          <w:tcPr>
+            <w:tcW w:w="4813" w:type="dxa"/>
+          </w:tcPr>
+          <w:p>
+            <w:pPr>
+              <w:ind w:firstLine="0"/>
+              <w:jc w:val="center"/>
+            </w:pPr>
+            <w:r>
+              <w:t>820</w:t>
+            </w:r>
+          </w:p>
+        </w:tc>
+        <w:tc>
+          <w:tcPr>
+            <w:tcW w:w="4814" w:type="dxa"/>
+          </w:tcPr>
+          <w:p>
+            <w:pPr>
+              <w:ind w:firstLine="0"/>
+              <w:jc w:val="center"/>
+            </w:pPr>
+            <w:r>
+              <w:t>133</w:t>
+            </w:r>
+          </w:p>
+        </w:tc>
+      </w:tr>
+      <w:tr>
+        <w:tc>
+          <w:tcPr>
+            <w:tcW w:w="4813" w:type="dxa"/>
+          </w:tcPr>
+          <w:p>
+            <w:pPr>
+              <w:ind w:firstLine="0"/>
+              <w:jc w:val="center"/>
+            </w:pPr>
+            <w:r>
+              <w:t>840</w:t>
+            </w:r>
+          </w:p>
+        </w:tc>
+        <w:tc>
+          <w:tcPr>
+            <w:tcW w:w="4814" w:type="dxa"/>
+          </w:tcPr>
+          <w:p>
+            <w:pPr>
+              <w:ind w:firstLine="0"/>
+              <w:jc w:val="center"/>
+            </w:pPr>
+            <w:r>
+              <w:t>126</w:t>
+            </w:r>
+          </w:p>
+        </w:tc>
+      </w:tr>
+      <w:tr>
+        <w:tc>
+          <w:tcPr>
+            <w:tcW w:w="4813" w:type="dxa"/>
+          </w:tcPr>
+          <w:p>
+            <w:pPr>
+              <w:ind w:firstLine="0"/>
+              <w:jc w:val="center"/>
+            </w:pPr>
+            <w:r>
+              <w:t>860</w:t>
+            </w:r>
+          </w:p>
+        </w:tc>
+        <w:tc>
+          <w:tcPr>
+            <w:tcW w:w="4814" w:type="dxa"/>
+          </w:tcPr>
+          <w:p>
+            <w:pPr>
+              <w:ind w:firstLine="0"/>
+              <w:jc w:val="center"/>
+            </w:pPr>
+            <w:r>
+              <w:t>122</w:t>
+            </w:r>
+          </w:p>
+        </w:tc>
+      </w:tr>
+      <w:tr>
+        <w:tc>
+          <w:tcPr>
+            <w:tcW w:w="4813" w:type="dxa"/>
+          </w:tcPr>
+          <w:p>
+            <w:pPr>
+              <w:ind w:firstLine="0"/>
+              <w:jc w:val="center"/>
+            </w:pPr>
+            <w:r>
+              <w:t>880</w:t>
+            </w:r>
+          </w:p>
+        </w:tc>
+        <w:tc>
+          <w:tcPr>
+            <w:tcW w:w="4814" w:type="dxa"/>
+          </w:tcPr>
+          <w:p>
+            <w:pPr>
+              <w:ind w:firstLine="0"/>
+              <w:jc w:val="center"/>
+            </w:pPr>
+            <w:r>
+              <w:t>126</w:t>
+            </w:r>
+          </w:p>
+        </w:tc>
+      </w:tr>
+      <w:tr>
+        <w:tc>
+          <w:tcPr>
+            <w:tcW w:w="4813" w:type="dxa"/>
+          </w:tcPr>
+          <w:p>
+            <w:pPr>
+              <w:ind w:firstLine="0"/>
+              <w:jc w:val="center"/>
+            </w:pPr>
+            <w:r>
+              <w:t>900</w:t>
+            </w:r>
+          </w:p>
+        </w:tc>
+        <w:tc>
+          <w:tcPr>
+            <w:tcW w:w="4814" w:type="dxa"/>
+          </w:tcPr>
+          <w:p>
+            <w:pPr>
+              <w:ind w:firstLine="0"/>
+              <w:jc w:val="center"/>
+            </w:pPr>
+            <w:r>
+              <w:t>122</w:t>
+            </w:r>
+          </w:p>
+        </w:tc>
+      </w:tr>
+      <w:tr>
+        <w:tc>
+          <w:tcPr>
+            <w:tcW w:w="4813" w:type="dxa"/>
+          </w:tcPr>
+          <w:p>
+            <w:pPr>
+              <w:ind w:firstLine="0"/>
+              <w:jc w:val="center"/>
+            </w:pPr>
+            <w:r>
+              <w:t>920</w:t>
+            </w:r>
+          </w:p>
+        </w:tc>
+        <w:tc>
+          <w:tcPr>
+            <w:tcW w:w="4814" w:type="dxa"/>
+          </w:tcPr>
+          <w:p>
+            <w:pPr>
+              <w:ind w:firstLine="0"/>
+              <w:jc w:val="center"/>
+            </w:pPr>
+            <w:r>
+              <w:t>126</w:t>
+            </w:r>
+          </w:p>
+        </w:tc>
+      </w:tr>
+      <w:tr>
+        <w:tc>
+          <w:tcPr>
+            <w:tcW w:w="4813" w:type="dxa"/>
+          </w:tcPr>
+          <w:p>
+            <w:pPr>
+              <w:ind w:firstLine="0"/>
+              <w:jc w:val="center"/>
+            </w:pPr>
+            <w:r>
+              <w:t>940</w:t>
+            </w:r>
+          </w:p>
+        </w:tc>
+        <w:tc>
+          <w:tcPr>
+            <w:tcW w:w="4814" w:type="dxa"/>
+          </w:tcPr>
+          <w:p>
+            <w:pPr>
+              <w:ind w:firstLine="0"/>
+              <w:jc w:val="center"/>
+            </w:pPr>
+            <w:r>
+              <w:t>122</w:t>
+            </w:r>
+          </w:p>
+        </w:tc>
+      </w:tr>
+      <w:tr>
+        <w:tc>
+          <w:tcPr>
+            <w:tcW w:w="4813" w:type="dxa"/>
+          </w:tcPr>
+          <w:p>
+            <w:pPr>
+              <w:ind w:firstLine="0"/>
+              <w:jc w:val="center"/>
+            </w:pPr>
+            <w:r>
+              <w:t>960</w:t>
+            </w:r>
+          </w:p>
+        </w:tc>
+        <w:tc>
+          <w:tcPr>
+            <w:tcW w:w="4814" w:type="dxa"/>
+          </w:tcPr>
+          <w:p>
+            <w:pPr>
+              <w:ind w:firstLine="0"/>
+              <w:jc w:val="center"/>
+            </w:pPr>
+            <w:r>
+              <w:t>126</w:t>
+            </w:r>
+          </w:p>
+        </w:tc>
+      </w:tr>
+      <w:tr>
+        <w:tc>
+          <w:tcPr>
+            <w:tcW w:w="4813" w:type="dxa"/>
+          </w:tcPr>
+          <w:p>
+            <w:pPr>
+              <w:ind w:firstLine="0"/>
+              <w:jc w:val="center"/>
+            </w:pPr>
+            <w:r>
+              <w:t>980</w:t>
+            </w:r>
+          </w:p>
+        </w:tc>
+        <w:tc>
+          <w:tcPr>
+            <w:tcW w:w="4814" w:type="dxa"/>
+          </w:tcPr>
+          <w:p>
+            <w:pPr>
+              <w:ind w:firstLine="0"/>
+              <w:jc w:val="center"/>
+            </w:pPr>
+            <w:r>
+              <w:t>126</w:t>
+            </w:r>
+          </w:p>
+        </w:tc>
+      </w:tr>
+      <w:tr>
+        <w:tc>
+          <w:tcPr>
+            <w:tcW w:w="4813" w:type="dxa"/>
+          </w:tcPr>
+          <w:p>
+            <w:pPr>
+              <w:ind w:firstLine="0"/>
+              <w:jc w:val="center"/>
+            </w:pPr>
+            <w:r>
+              <w:t>1000</w:t>
+            </w:r>
+          </w:p>
+        </w:tc>
+        <w:tc>
+          <w:tcPr>
+            <w:tcW w:w="4814" w:type="dxa"/>
+          </w:tcPr>
+          <w:p>
+            <w:pPr>
+              <w:ind w:firstLine="0"/>
+              <w:jc w:val="center"/>
+            </w:pPr>
+            <w:r>
+              <w:t>126</w:t>
+            </w:r>
+          </w:p>
+        </w:tc>
+      </w:tr>
+    </w:tbl>
+    <w:p>
+      <w:pPr>
+        <w:ind w:firstLine="0"/>
+        <w:jc w:val="center"/>
+      </w:pPr>
+      <w:r>
+        <w:t>Таблиця 3.1 – значення цільових функцій результату роботи програми за 50 вершин та 1000 ітерацій</w:t>
+      </w:r>
+    </w:p>
     <w:p>
       <w:pPr>
         <w:pStyle w:val="3"/>
       </w:pPr>
-      <w:bookmarkStart w:id="23" w:name="_Toc509035773"/>
-      <w:bookmarkStart w:id="24" w:name="_Toc509035909"/>
-      <w:bookmarkStart w:id="25" w:name="_Toc51260925"/>
-      <w:r>
+      <w:bookmarkStart w:id="24" w:name="_Toc509035773"/>
+      <w:bookmarkStart w:id="25" w:name="_Toc509035909"/>
+      <w:bookmarkStart w:id="26" w:name="_Toc51260925"/>
+      <w:r>
+        <w:lastRenderedPageBreak/>
         <w:t>Графіки зале</w:t>
       </w:r>
-      <w:bookmarkEnd w:id="23"/>
       <w:bookmarkEnd w:id="24"/>
+      <w:bookmarkEnd w:id="25"/>
       <w:r>
         <w:t>жності розв'язку від числа ітерацій</w:t>
       </w:r>
-      <w:bookmarkEnd w:id="25"/>
+      <w:bookmarkEnd w:id="26"/>
     </w:p>
     <w:p>
       <w:r>
@@ -4740,6 +6360,25 @@
           <w:lang w:val="ru-RU"/>
         </w:rPr>
       </w:pPr>
+      <w:r>
+        <w:rPr>
+          <w:noProof/>
+          <w:lang w:eastAsia="uk-UA"/>
+        </w:rPr>
+        <w:drawing>
+          <wp:inline distT="0" distB="0" distL="0" distR="0">
+            <wp:extent cx="5991225" cy="3200400"/>
+            <wp:effectExtent l="0" t="0" r="9525" b="0"/>
+            <wp:docPr id="17" name="Диаграмма 17"/>
+            <wp:cNvGraphicFramePr/>
+            <a:graphic xmlns:a="http://schemas.openxmlformats.org/drawingml/2006/main">
+              <a:graphicData uri="http://schemas.openxmlformats.org/drawingml/2006/chart">
+                <c:chart xmlns:c="http://schemas.openxmlformats.org/drawingml/2006/chart" xmlns:r="http://schemas.openxmlformats.org/officeDocument/2006/relationships" r:id="rId9"/>
+              </a:graphicData>
+            </a:graphic>
+          </wp:inline>
+        </w:drawing>
+      </w:r>
     </w:p>
     <w:p>
       <w:pPr>
@@ -4766,17 +6405,17 @@
       <w:pPr>
         <w:pStyle w:val="ac"/>
       </w:pPr>
-      <w:bookmarkStart w:id="26" w:name="_Toc509035910"/>
-      <w:bookmarkStart w:id="27" w:name="_Toc51260926"/>
+      <w:bookmarkStart w:id="27" w:name="_Toc509035910"/>
+      <w:bookmarkStart w:id="28" w:name="_Toc51260926"/>
       <w:r>
         <w:lastRenderedPageBreak/>
         <w:t>В</w:t>
       </w:r>
-      <w:bookmarkEnd w:id="26"/>
+      <w:bookmarkEnd w:id="27"/>
       <w:r>
         <w:t>исновок</w:t>
       </w:r>
-      <w:bookmarkEnd w:id="27"/>
+      <w:bookmarkEnd w:id="28"/>
     </w:p>
     <w:p>
       <w:r>
@@ -4788,12 +6427,7 @@
     </w:p>
     <w:p>
       <w:r>
-        <w:t>Особливість цього алгоритму полягає в імітації спосо</w:t>
-      </w:r>
-      <w:bookmarkStart w:id="28" w:name="_GoBack"/>
-      <w:bookmarkEnd w:id="28"/>
-      <w:r>
-        <w:t>бу пошуку найкоротшого шляху між вершинами графу, яким наділила мурах природа в результаті багаторічн</w:t>
+        <w:t>Особливість цього алгоритму полягає в імітації способу пошуку найкоротшого шляху між вершинами графу, яким наділила мурах природа в результаті багаторічн</w:t>
       </w:r>
       <w:r>
         <w:t>ого процесу еволюції.</w:t>
@@ -4812,7 +6446,7 @@
     <w:p>
       <w:pPr>
         <w:rPr>
-          <w:lang w:val="en-US"/>
+          <w:lang w:val="ru-RU"/>
         </w:rPr>
       </w:pPr>
       <w:r>
@@ -5015,8 +6649,8 @@
     </w:p>
     <w:p/>
     <w:sectPr>
-      <w:footerReference w:type="even" r:id="rId8"/>
-      <w:footerReference w:type="default" r:id="rId9"/>
+      <w:footerReference w:type="even" r:id="rId10"/>
+      <w:footerReference w:type="default" r:id="rId11"/>
       <w:pgSz w:w="11906" w:h="16838"/>
       <w:pgMar w:top="1134" w:right="851" w:bottom="1134" w:left="1418" w:header="709" w:footer="709" w:gutter="0"/>
       <w:cols w:space="708"/>
@@ -5123,7 +6757,7 @@
         <w:rStyle w:val="a5"/>
         <w:noProof/>
       </w:rPr>
-      <w:t>12</w:t>
+      <w:t>11</w:t>
     </w:r>
     <w:r>
       <w:rPr>
@@ -6187,7 +7821,1628 @@
       <w:szCs w:val="18"/>
     </w:rPr>
   </w:style>
+  <w:style w:type="table" w:styleId="ad">
+    <w:name w:val="Table Grid"/>
+    <w:basedOn w:val="a1"/>
+    <w:uiPriority w:val="59"/>
+    <w:rsid w:val="000246A6"/>
+    <w:pPr>
+      <w:spacing w:after="0" w:line="240" w:lineRule="auto"/>
+    </w:pPr>
+    <w:tblPr>
+      <w:tblBorders>
+        <w:top w:val="single" w:sz="4" w:space="0" w:color="auto"/>
+        <w:left w:val="single" w:sz="4" w:space="0" w:color="auto"/>
+        <w:bottom w:val="single" w:sz="4" w:space="0" w:color="auto"/>
+        <w:right w:val="single" w:sz="4" w:space="0" w:color="auto"/>
+        <w:insideH w:val="single" w:sz="4" w:space="0" w:color="auto"/>
+        <w:insideV w:val="single" w:sz="4" w:space="0" w:color="auto"/>
+      </w:tblBorders>
+    </w:tblPr>
+  </w:style>
 </w:styles>
+</file>
+
+<file path=word/charts/chart1.xml><?xml version="1.0" encoding="utf-8"?>
+<c:chartSpace xmlns:c="http://schemas.openxmlformats.org/drawingml/2006/chart" xmlns:a="http://schemas.openxmlformats.org/drawingml/2006/main" xmlns:r="http://schemas.openxmlformats.org/officeDocument/2006/relationships" xmlns:c16r2="http://schemas.microsoft.com/office/drawing/2015/06/chart">
+  <c:date1904 val="0"/>
+  <c:lang val="ru-RU"/>
+  <c:roundedCorners val="0"/>
+  <mc:AlternateContent xmlns:mc="http://schemas.openxmlformats.org/markup-compatibility/2006">
+    <mc:Choice xmlns:c14="http://schemas.microsoft.com/office/drawing/2007/8/2/chart" Requires="c14">
+      <c14:style val="102"/>
+    </mc:Choice>
+    <mc:Fallback>
+      <c:style val="2"/>
+    </mc:Fallback>
+  </mc:AlternateContent>
+  <c:chart>
+    <c:autoTitleDeleted val="1"/>
+    <c:plotArea>
+      <c:layout>
+        <c:manualLayout>
+          <c:layoutTarget val="inner"/>
+          <c:xMode val="edge"/>
+          <c:yMode val="edge"/>
+          <c:x val="9.5716318449065085E-2"/>
+          <c:y val="6.3849206349206364E-2"/>
+          <c:w val="0.88393876043713937"/>
+          <c:h val="0.73117454068241472"/>
+        </c:manualLayout>
+      </c:layout>
+      <c:lineChart>
+        <c:grouping val="standard"/>
+        <c:varyColors val="0"/>
+        <c:ser>
+          <c:idx val="0"/>
+          <c:order val="0"/>
+          <c:tx>
+            <c:strRef>
+              <c:f>Лист1!$B$1</c:f>
+              <c:strCache>
+                <c:ptCount val="1"/>
+                <c:pt idx="0">
+                  <c:v>Значення цільової функції</c:v>
+                </c:pt>
+              </c:strCache>
+            </c:strRef>
+          </c:tx>
+          <c:spPr>
+            <a:ln w="28575" cap="rnd">
+              <a:solidFill>
+                <a:schemeClr val="accent1"/>
+              </a:solidFill>
+              <a:round/>
+            </a:ln>
+            <a:effectLst/>
+          </c:spPr>
+          <c:marker>
+            <c:symbol val="circle"/>
+            <c:size val="5"/>
+            <c:spPr>
+              <a:solidFill>
+                <a:schemeClr val="accent1"/>
+              </a:solidFill>
+              <a:ln w="9525">
+                <a:solidFill>
+                  <a:schemeClr val="accent1"/>
+                </a:solidFill>
+              </a:ln>
+              <a:effectLst/>
+            </c:spPr>
+          </c:marker>
+          <c:cat>
+            <c:numRef>
+              <c:f>Лист1!$A$2:$A$51</c:f>
+              <c:numCache>
+                <c:formatCode>General</c:formatCode>
+                <c:ptCount val="50"/>
+                <c:pt idx="0">
+                  <c:v>20</c:v>
+                </c:pt>
+                <c:pt idx="1">
+                  <c:v>40</c:v>
+                </c:pt>
+                <c:pt idx="2">
+                  <c:v>60</c:v>
+                </c:pt>
+                <c:pt idx="3">
+                  <c:v>80</c:v>
+                </c:pt>
+                <c:pt idx="4">
+                  <c:v>100</c:v>
+                </c:pt>
+                <c:pt idx="5">
+                  <c:v>120</c:v>
+                </c:pt>
+                <c:pt idx="6">
+                  <c:v>140</c:v>
+                </c:pt>
+                <c:pt idx="7">
+                  <c:v>160</c:v>
+                </c:pt>
+                <c:pt idx="8">
+                  <c:v>180</c:v>
+                </c:pt>
+                <c:pt idx="9">
+                  <c:v>200</c:v>
+                </c:pt>
+                <c:pt idx="10">
+                  <c:v>220</c:v>
+                </c:pt>
+                <c:pt idx="11">
+                  <c:v>240</c:v>
+                </c:pt>
+                <c:pt idx="12">
+                  <c:v>260</c:v>
+                </c:pt>
+                <c:pt idx="13">
+                  <c:v>280</c:v>
+                </c:pt>
+                <c:pt idx="14">
+                  <c:v>300</c:v>
+                </c:pt>
+                <c:pt idx="15">
+                  <c:v>320</c:v>
+                </c:pt>
+                <c:pt idx="16">
+                  <c:v>340</c:v>
+                </c:pt>
+                <c:pt idx="17">
+                  <c:v>360</c:v>
+                </c:pt>
+                <c:pt idx="18">
+                  <c:v>380</c:v>
+                </c:pt>
+                <c:pt idx="19">
+                  <c:v>400</c:v>
+                </c:pt>
+                <c:pt idx="20">
+                  <c:v>420</c:v>
+                </c:pt>
+                <c:pt idx="21">
+                  <c:v>440</c:v>
+                </c:pt>
+                <c:pt idx="22">
+                  <c:v>460</c:v>
+                </c:pt>
+                <c:pt idx="23">
+                  <c:v>480</c:v>
+                </c:pt>
+                <c:pt idx="24">
+                  <c:v>500</c:v>
+                </c:pt>
+                <c:pt idx="25">
+                  <c:v>520</c:v>
+                </c:pt>
+                <c:pt idx="26">
+                  <c:v>540</c:v>
+                </c:pt>
+                <c:pt idx="27">
+                  <c:v>560</c:v>
+                </c:pt>
+                <c:pt idx="28">
+                  <c:v>580</c:v>
+                </c:pt>
+                <c:pt idx="29">
+                  <c:v>600</c:v>
+                </c:pt>
+                <c:pt idx="30">
+                  <c:v>620</c:v>
+                </c:pt>
+                <c:pt idx="31">
+                  <c:v>640</c:v>
+                </c:pt>
+                <c:pt idx="32">
+                  <c:v>660</c:v>
+                </c:pt>
+                <c:pt idx="33">
+                  <c:v>680</c:v>
+                </c:pt>
+                <c:pt idx="34">
+                  <c:v>700</c:v>
+                </c:pt>
+                <c:pt idx="35">
+                  <c:v>720</c:v>
+                </c:pt>
+                <c:pt idx="36">
+                  <c:v>740</c:v>
+                </c:pt>
+                <c:pt idx="37">
+                  <c:v>760</c:v>
+                </c:pt>
+                <c:pt idx="38">
+                  <c:v>780</c:v>
+                </c:pt>
+                <c:pt idx="39">
+                  <c:v>800</c:v>
+                </c:pt>
+                <c:pt idx="40">
+                  <c:v>820</c:v>
+                </c:pt>
+                <c:pt idx="41">
+                  <c:v>840</c:v>
+                </c:pt>
+                <c:pt idx="42">
+                  <c:v>860</c:v>
+                </c:pt>
+                <c:pt idx="43">
+                  <c:v>880</c:v>
+                </c:pt>
+                <c:pt idx="44">
+                  <c:v>900</c:v>
+                </c:pt>
+                <c:pt idx="45">
+                  <c:v>920</c:v>
+                </c:pt>
+                <c:pt idx="46">
+                  <c:v>940</c:v>
+                </c:pt>
+                <c:pt idx="47">
+                  <c:v>960</c:v>
+                </c:pt>
+                <c:pt idx="48">
+                  <c:v>980</c:v>
+                </c:pt>
+                <c:pt idx="49">
+                  <c:v>1000</c:v>
+                </c:pt>
+              </c:numCache>
+            </c:numRef>
+          </c:cat>
+          <c:val>
+            <c:numRef>
+              <c:f>Лист1!$B$2:$B$51</c:f>
+              <c:numCache>
+                <c:formatCode>General</c:formatCode>
+                <c:ptCount val="50"/>
+                <c:pt idx="0">
+                  <c:v>132</c:v>
+                </c:pt>
+                <c:pt idx="1">
+                  <c:v>135</c:v>
+                </c:pt>
+                <c:pt idx="2">
+                  <c:v>126</c:v>
+                </c:pt>
+                <c:pt idx="3">
+                  <c:v>126</c:v>
+                </c:pt>
+                <c:pt idx="4">
+                  <c:v>126</c:v>
+                </c:pt>
+                <c:pt idx="5">
+                  <c:v>126</c:v>
+                </c:pt>
+                <c:pt idx="6">
+                  <c:v>122</c:v>
+                </c:pt>
+                <c:pt idx="7">
+                  <c:v>122</c:v>
+                </c:pt>
+                <c:pt idx="8">
+                  <c:v>122</c:v>
+                </c:pt>
+                <c:pt idx="9">
+                  <c:v>126</c:v>
+                </c:pt>
+                <c:pt idx="10">
+                  <c:v>126</c:v>
+                </c:pt>
+                <c:pt idx="11">
+                  <c:v>126</c:v>
+                </c:pt>
+                <c:pt idx="12">
+                  <c:v>126</c:v>
+                </c:pt>
+                <c:pt idx="13">
+                  <c:v>126</c:v>
+                </c:pt>
+                <c:pt idx="14">
+                  <c:v>126</c:v>
+                </c:pt>
+                <c:pt idx="15">
+                  <c:v>126</c:v>
+                </c:pt>
+                <c:pt idx="16">
+                  <c:v>126</c:v>
+                </c:pt>
+                <c:pt idx="17">
+                  <c:v>122</c:v>
+                </c:pt>
+                <c:pt idx="18">
+                  <c:v>126</c:v>
+                </c:pt>
+                <c:pt idx="19">
+                  <c:v>126</c:v>
+                </c:pt>
+                <c:pt idx="20">
+                  <c:v>122</c:v>
+                </c:pt>
+                <c:pt idx="21">
+                  <c:v>122</c:v>
+                </c:pt>
+                <c:pt idx="22">
+                  <c:v>126</c:v>
+                </c:pt>
+                <c:pt idx="23">
+                  <c:v>133</c:v>
+                </c:pt>
+                <c:pt idx="24">
+                  <c:v>126</c:v>
+                </c:pt>
+                <c:pt idx="25">
+                  <c:v>126</c:v>
+                </c:pt>
+                <c:pt idx="26">
+                  <c:v>122</c:v>
+                </c:pt>
+                <c:pt idx="27">
+                  <c:v>126</c:v>
+                </c:pt>
+                <c:pt idx="28">
+                  <c:v>122</c:v>
+                </c:pt>
+                <c:pt idx="29">
+                  <c:v>126</c:v>
+                </c:pt>
+                <c:pt idx="30">
+                  <c:v>126</c:v>
+                </c:pt>
+                <c:pt idx="31">
+                  <c:v>126</c:v>
+                </c:pt>
+                <c:pt idx="32">
+                  <c:v>126</c:v>
+                </c:pt>
+                <c:pt idx="33">
+                  <c:v>126</c:v>
+                </c:pt>
+                <c:pt idx="34">
+                  <c:v>117</c:v>
+                </c:pt>
+                <c:pt idx="35">
+                  <c:v>126</c:v>
+                </c:pt>
+                <c:pt idx="36">
+                  <c:v>126</c:v>
+                </c:pt>
+                <c:pt idx="37">
+                  <c:v>126</c:v>
+                </c:pt>
+                <c:pt idx="38">
+                  <c:v>126</c:v>
+                </c:pt>
+                <c:pt idx="39">
+                  <c:v>126</c:v>
+                </c:pt>
+                <c:pt idx="40">
+                  <c:v>133</c:v>
+                </c:pt>
+                <c:pt idx="41">
+                  <c:v>126</c:v>
+                </c:pt>
+                <c:pt idx="42">
+                  <c:v>122</c:v>
+                </c:pt>
+                <c:pt idx="43">
+                  <c:v>126</c:v>
+                </c:pt>
+                <c:pt idx="44">
+                  <c:v>122</c:v>
+                </c:pt>
+                <c:pt idx="45">
+                  <c:v>126</c:v>
+                </c:pt>
+                <c:pt idx="46">
+                  <c:v>122</c:v>
+                </c:pt>
+                <c:pt idx="47">
+                  <c:v>126</c:v>
+                </c:pt>
+                <c:pt idx="48">
+                  <c:v>126</c:v>
+                </c:pt>
+                <c:pt idx="49">
+                  <c:v>126</c:v>
+                </c:pt>
+              </c:numCache>
+            </c:numRef>
+          </c:val>
+          <c:smooth val="0"/>
+          <c:extLst>
+            <c:ext xmlns:c16="http://schemas.microsoft.com/office/drawing/2014/chart" uri="{C3380CC4-5D6E-409C-BE32-E72D297353CC}">
+              <c16:uniqueId val="{00000000-3A0F-4323-A629-107BF3A9552F}"/>
+            </c:ext>
+          </c:extLst>
+        </c:ser>
+        <c:ser>
+          <c:idx val="1"/>
+          <c:order val="1"/>
+          <c:tx>
+            <c:strRef>
+              <c:f>Лист1!$C$1</c:f>
+              <c:strCache>
+                <c:ptCount val="1"/>
+                <c:pt idx="0">
+                  <c:v>Столбец1</c:v>
+                </c:pt>
+              </c:strCache>
+            </c:strRef>
+          </c:tx>
+          <c:spPr>
+            <a:ln w="28575" cap="rnd">
+              <a:solidFill>
+                <a:schemeClr val="accent2"/>
+              </a:solidFill>
+              <a:round/>
+            </a:ln>
+            <a:effectLst/>
+          </c:spPr>
+          <c:marker>
+            <c:symbol val="circle"/>
+            <c:size val="5"/>
+            <c:spPr>
+              <a:solidFill>
+                <a:schemeClr val="accent2"/>
+              </a:solidFill>
+              <a:ln w="9525">
+                <a:solidFill>
+                  <a:schemeClr val="accent2"/>
+                </a:solidFill>
+              </a:ln>
+              <a:effectLst/>
+            </c:spPr>
+          </c:marker>
+          <c:cat>
+            <c:numRef>
+              <c:f>Лист1!$A$2:$A$51</c:f>
+              <c:numCache>
+                <c:formatCode>General</c:formatCode>
+                <c:ptCount val="50"/>
+                <c:pt idx="0">
+                  <c:v>20</c:v>
+                </c:pt>
+                <c:pt idx="1">
+                  <c:v>40</c:v>
+                </c:pt>
+                <c:pt idx="2">
+                  <c:v>60</c:v>
+                </c:pt>
+                <c:pt idx="3">
+                  <c:v>80</c:v>
+                </c:pt>
+                <c:pt idx="4">
+                  <c:v>100</c:v>
+                </c:pt>
+                <c:pt idx="5">
+                  <c:v>120</c:v>
+                </c:pt>
+                <c:pt idx="6">
+                  <c:v>140</c:v>
+                </c:pt>
+                <c:pt idx="7">
+                  <c:v>160</c:v>
+                </c:pt>
+                <c:pt idx="8">
+                  <c:v>180</c:v>
+                </c:pt>
+                <c:pt idx="9">
+                  <c:v>200</c:v>
+                </c:pt>
+                <c:pt idx="10">
+                  <c:v>220</c:v>
+                </c:pt>
+                <c:pt idx="11">
+                  <c:v>240</c:v>
+                </c:pt>
+                <c:pt idx="12">
+                  <c:v>260</c:v>
+                </c:pt>
+                <c:pt idx="13">
+                  <c:v>280</c:v>
+                </c:pt>
+                <c:pt idx="14">
+                  <c:v>300</c:v>
+                </c:pt>
+                <c:pt idx="15">
+                  <c:v>320</c:v>
+                </c:pt>
+                <c:pt idx="16">
+                  <c:v>340</c:v>
+                </c:pt>
+                <c:pt idx="17">
+                  <c:v>360</c:v>
+                </c:pt>
+                <c:pt idx="18">
+                  <c:v>380</c:v>
+                </c:pt>
+                <c:pt idx="19">
+                  <c:v>400</c:v>
+                </c:pt>
+                <c:pt idx="20">
+                  <c:v>420</c:v>
+                </c:pt>
+                <c:pt idx="21">
+                  <c:v>440</c:v>
+                </c:pt>
+                <c:pt idx="22">
+                  <c:v>460</c:v>
+                </c:pt>
+                <c:pt idx="23">
+                  <c:v>480</c:v>
+                </c:pt>
+                <c:pt idx="24">
+                  <c:v>500</c:v>
+                </c:pt>
+                <c:pt idx="25">
+                  <c:v>520</c:v>
+                </c:pt>
+                <c:pt idx="26">
+                  <c:v>540</c:v>
+                </c:pt>
+                <c:pt idx="27">
+                  <c:v>560</c:v>
+                </c:pt>
+                <c:pt idx="28">
+                  <c:v>580</c:v>
+                </c:pt>
+                <c:pt idx="29">
+                  <c:v>600</c:v>
+                </c:pt>
+                <c:pt idx="30">
+                  <c:v>620</c:v>
+                </c:pt>
+                <c:pt idx="31">
+                  <c:v>640</c:v>
+                </c:pt>
+                <c:pt idx="32">
+                  <c:v>660</c:v>
+                </c:pt>
+                <c:pt idx="33">
+                  <c:v>680</c:v>
+                </c:pt>
+                <c:pt idx="34">
+                  <c:v>700</c:v>
+                </c:pt>
+                <c:pt idx="35">
+                  <c:v>720</c:v>
+                </c:pt>
+                <c:pt idx="36">
+                  <c:v>740</c:v>
+                </c:pt>
+                <c:pt idx="37">
+                  <c:v>760</c:v>
+                </c:pt>
+                <c:pt idx="38">
+                  <c:v>780</c:v>
+                </c:pt>
+                <c:pt idx="39">
+                  <c:v>800</c:v>
+                </c:pt>
+                <c:pt idx="40">
+                  <c:v>820</c:v>
+                </c:pt>
+                <c:pt idx="41">
+                  <c:v>840</c:v>
+                </c:pt>
+                <c:pt idx="42">
+                  <c:v>860</c:v>
+                </c:pt>
+                <c:pt idx="43">
+                  <c:v>880</c:v>
+                </c:pt>
+                <c:pt idx="44">
+                  <c:v>900</c:v>
+                </c:pt>
+                <c:pt idx="45">
+                  <c:v>920</c:v>
+                </c:pt>
+                <c:pt idx="46">
+                  <c:v>940</c:v>
+                </c:pt>
+                <c:pt idx="47">
+                  <c:v>960</c:v>
+                </c:pt>
+                <c:pt idx="48">
+                  <c:v>980</c:v>
+                </c:pt>
+                <c:pt idx="49">
+                  <c:v>1000</c:v>
+                </c:pt>
+              </c:numCache>
+            </c:numRef>
+          </c:cat>
+          <c:val>
+            <c:numRef>
+              <c:f>Лист1!$C$2:$C$51</c:f>
+              <c:numCache>
+                <c:formatCode>General</c:formatCode>
+                <c:ptCount val="50"/>
+              </c:numCache>
+            </c:numRef>
+          </c:val>
+          <c:smooth val="0"/>
+          <c:extLst>
+            <c:ext xmlns:c16="http://schemas.microsoft.com/office/drawing/2014/chart" uri="{C3380CC4-5D6E-409C-BE32-E72D297353CC}">
+              <c16:uniqueId val="{00000001-3A0F-4323-A629-107BF3A9552F}"/>
+            </c:ext>
+          </c:extLst>
+        </c:ser>
+        <c:ser>
+          <c:idx val="2"/>
+          <c:order val="2"/>
+          <c:tx>
+            <c:strRef>
+              <c:f>Лист1!$D$1</c:f>
+              <c:strCache>
+                <c:ptCount val="1"/>
+                <c:pt idx="0">
+                  <c:v>Столбец2</c:v>
+                </c:pt>
+              </c:strCache>
+            </c:strRef>
+          </c:tx>
+          <c:spPr>
+            <a:ln w="28575" cap="rnd">
+              <a:solidFill>
+                <a:schemeClr val="accent3"/>
+              </a:solidFill>
+              <a:round/>
+            </a:ln>
+            <a:effectLst/>
+          </c:spPr>
+          <c:marker>
+            <c:symbol val="circle"/>
+            <c:size val="5"/>
+            <c:spPr>
+              <a:solidFill>
+                <a:schemeClr val="accent3"/>
+              </a:solidFill>
+              <a:ln w="9525">
+                <a:solidFill>
+                  <a:schemeClr val="accent3"/>
+                </a:solidFill>
+              </a:ln>
+              <a:effectLst/>
+            </c:spPr>
+          </c:marker>
+          <c:cat>
+            <c:numRef>
+              <c:f>Лист1!$A$2:$A$51</c:f>
+              <c:numCache>
+                <c:formatCode>General</c:formatCode>
+                <c:ptCount val="50"/>
+                <c:pt idx="0">
+                  <c:v>20</c:v>
+                </c:pt>
+                <c:pt idx="1">
+                  <c:v>40</c:v>
+                </c:pt>
+                <c:pt idx="2">
+                  <c:v>60</c:v>
+                </c:pt>
+                <c:pt idx="3">
+                  <c:v>80</c:v>
+                </c:pt>
+                <c:pt idx="4">
+                  <c:v>100</c:v>
+                </c:pt>
+                <c:pt idx="5">
+                  <c:v>120</c:v>
+                </c:pt>
+                <c:pt idx="6">
+                  <c:v>140</c:v>
+                </c:pt>
+                <c:pt idx="7">
+                  <c:v>160</c:v>
+                </c:pt>
+                <c:pt idx="8">
+                  <c:v>180</c:v>
+                </c:pt>
+                <c:pt idx="9">
+                  <c:v>200</c:v>
+                </c:pt>
+                <c:pt idx="10">
+                  <c:v>220</c:v>
+                </c:pt>
+                <c:pt idx="11">
+                  <c:v>240</c:v>
+                </c:pt>
+                <c:pt idx="12">
+                  <c:v>260</c:v>
+                </c:pt>
+                <c:pt idx="13">
+                  <c:v>280</c:v>
+                </c:pt>
+                <c:pt idx="14">
+                  <c:v>300</c:v>
+                </c:pt>
+                <c:pt idx="15">
+                  <c:v>320</c:v>
+                </c:pt>
+                <c:pt idx="16">
+                  <c:v>340</c:v>
+                </c:pt>
+                <c:pt idx="17">
+                  <c:v>360</c:v>
+                </c:pt>
+                <c:pt idx="18">
+                  <c:v>380</c:v>
+                </c:pt>
+                <c:pt idx="19">
+                  <c:v>400</c:v>
+                </c:pt>
+                <c:pt idx="20">
+                  <c:v>420</c:v>
+                </c:pt>
+                <c:pt idx="21">
+                  <c:v>440</c:v>
+                </c:pt>
+                <c:pt idx="22">
+                  <c:v>460</c:v>
+                </c:pt>
+                <c:pt idx="23">
+                  <c:v>480</c:v>
+                </c:pt>
+                <c:pt idx="24">
+                  <c:v>500</c:v>
+                </c:pt>
+                <c:pt idx="25">
+                  <c:v>520</c:v>
+                </c:pt>
+                <c:pt idx="26">
+                  <c:v>540</c:v>
+                </c:pt>
+                <c:pt idx="27">
+                  <c:v>560</c:v>
+                </c:pt>
+                <c:pt idx="28">
+                  <c:v>580</c:v>
+                </c:pt>
+                <c:pt idx="29">
+                  <c:v>600</c:v>
+                </c:pt>
+                <c:pt idx="30">
+                  <c:v>620</c:v>
+                </c:pt>
+                <c:pt idx="31">
+                  <c:v>640</c:v>
+                </c:pt>
+                <c:pt idx="32">
+                  <c:v>660</c:v>
+                </c:pt>
+                <c:pt idx="33">
+                  <c:v>680</c:v>
+                </c:pt>
+                <c:pt idx="34">
+                  <c:v>700</c:v>
+                </c:pt>
+                <c:pt idx="35">
+                  <c:v>720</c:v>
+                </c:pt>
+                <c:pt idx="36">
+                  <c:v>740</c:v>
+                </c:pt>
+                <c:pt idx="37">
+                  <c:v>760</c:v>
+                </c:pt>
+                <c:pt idx="38">
+                  <c:v>780</c:v>
+                </c:pt>
+                <c:pt idx="39">
+                  <c:v>800</c:v>
+                </c:pt>
+                <c:pt idx="40">
+                  <c:v>820</c:v>
+                </c:pt>
+                <c:pt idx="41">
+                  <c:v>840</c:v>
+                </c:pt>
+                <c:pt idx="42">
+                  <c:v>860</c:v>
+                </c:pt>
+                <c:pt idx="43">
+                  <c:v>880</c:v>
+                </c:pt>
+                <c:pt idx="44">
+                  <c:v>900</c:v>
+                </c:pt>
+                <c:pt idx="45">
+                  <c:v>920</c:v>
+                </c:pt>
+                <c:pt idx="46">
+                  <c:v>940</c:v>
+                </c:pt>
+                <c:pt idx="47">
+                  <c:v>960</c:v>
+                </c:pt>
+                <c:pt idx="48">
+                  <c:v>980</c:v>
+                </c:pt>
+                <c:pt idx="49">
+                  <c:v>1000</c:v>
+                </c:pt>
+              </c:numCache>
+            </c:numRef>
+          </c:cat>
+          <c:val>
+            <c:numRef>
+              <c:f>Лист1!$D$2:$D$51</c:f>
+              <c:numCache>
+                <c:formatCode>General</c:formatCode>
+                <c:ptCount val="50"/>
+              </c:numCache>
+            </c:numRef>
+          </c:val>
+          <c:smooth val="0"/>
+          <c:extLst>
+            <c:ext xmlns:c16="http://schemas.microsoft.com/office/drawing/2014/chart" uri="{C3380CC4-5D6E-409C-BE32-E72D297353CC}">
+              <c16:uniqueId val="{00000002-3A0F-4323-A629-107BF3A9552F}"/>
+            </c:ext>
+          </c:extLst>
+        </c:ser>
+        <c:dLbls>
+          <c:showLegendKey val="0"/>
+          <c:showVal val="0"/>
+          <c:showCatName val="0"/>
+          <c:showSerName val="0"/>
+          <c:showPercent val="0"/>
+          <c:showBubbleSize val="0"/>
+        </c:dLbls>
+        <c:marker val="1"/>
+        <c:smooth val="0"/>
+        <c:axId val="1455683823"/>
+        <c:axId val="1455692143"/>
+      </c:lineChart>
+      <c:catAx>
+        <c:axId val="1455683823"/>
+        <c:scaling>
+          <c:orientation val="minMax"/>
+        </c:scaling>
+        <c:delete val="0"/>
+        <c:axPos val="b"/>
+        <c:numFmt formatCode="General" sourceLinked="1"/>
+        <c:majorTickMark val="none"/>
+        <c:minorTickMark val="none"/>
+        <c:tickLblPos val="nextTo"/>
+        <c:spPr>
+          <a:noFill/>
+          <a:ln w="9525" cap="flat" cmpd="sng" algn="ctr">
+            <a:solidFill>
+              <a:schemeClr val="tx1">
+                <a:lumMod val="15000"/>
+                <a:lumOff val="85000"/>
+              </a:schemeClr>
+            </a:solidFill>
+            <a:round/>
+          </a:ln>
+          <a:effectLst/>
+        </c:spPr>
+        <c:txPr>
+          <a:bodyPr rot="-60000000" spcFirstLastPara="1" vertOverflow="ellipsis" vert="horz" wrap="square" anchor="ctr" anchorCtr="1"/>
+          <a:lstStyle/>
+          <a:p>
+            <a:pPr>
+              <a:defRPr sz="900" b="0" i="0" u="none" strike="noStrike" kern="1200" baseline="0">
+                <a:solidFill>
+                  <a:schemeClr val="tx1">
+                    <a:lumMod val="65000"/>
+                    <a:lumOff val="35000"/>
+                  </a:schemeClr>
+                </a:solidFill>
+                <a:latin typeface="+mn-lt"/>
+                <a:ea typeface="+mn-ea"/>
+                <a:cs typeface="+mn-cs"/>
+              </a:defRPr>
+            </a:pPr>
+            <a:endParaRPr lang="uk-UA"/>
+          </a:p>
+        </c:txPr>
+        <c:crossAx val="1455692143"/>
+        <c:crosses val="autoZero"/>
+        <c:auto val="1"/>
+        <c:lblAlgn val="ctr"/>
+        <c:lblOffset val="100"/>
+        <c:noMultiLvlLbl val="0"/>
+      </c:catAx>
+      <c:valAx>
+        <c:axId val="1455692143"/>
+        <c:scaling>
+          <c:orientation val="minMax"/>
+        </c:scaling>
+        <c:delete val="0"/>
+        <c:axPos val="l"/>
+        <c:majorGridlines>
+          <c:spPr>
+            <a:ln w="9525" cap="flat" cmpd="sng" algn="ctr">
+              <a:solidFill>
+                <a:schemeClr val="tx1">
+                  <a:lumMod val="15000"/>
+                  <a:lumOff val="85000"/>
+                </a:schemeClr>
+              </a:solidFill>
+              <a:round/>
+            </a:ln>
+            <a:effectLst/>
+          </c:spPr>
+        </c:majorGridlines>
+        <c:numFmt formatCode="General" sourceLinked="1"/>
+        <c:majorTickMark val="none"/>
+        <c:minorTickMark val="none"/>
+        <c:tickLblPos val="nextTo"/>
+        <c:spPr>
+          <a:noFill/>
+          <a:ln>
+            <a:noFill/>
+          </a:ln>
+          <a:effectLst/>
+        </c:spPr>
+        <c:txPr>
+          <a:bodyPr rot="-60000000" spcFirstLastPara="1" vertOverflow="ellipsis" vert="horz" wrap="square" anchor="ctr" anchorCtr="1"/>
+          <a:lstStyle/>
+          <a:p>
+            <a:pPr>
+              <a:defRPr sz="900" b="0" i="0" u="none" strike="noStrike" kern="1200" baseline="0">
+                <a:solidFill>
+                  <a:schemeClr val="tx1">
+                    <a:lumMod val="65000"/>
+                    <a:lumOff val="35000"/>
+                  </a:schemeClr>
+                </a:solidFill>
+                <a:latin typeface="+mn-lt"/>
+                <a:ea typeface="+mn-ea"/>
+                <a:cs typeface="+mn-cs"/>
+              </a:defRPr>
+            </a:pPr>
+            <a:endParaRPr lang="uk-UA"/>
+          </a:p>
+        </c:txPr>
+        <c:crossAx val="1455683823"/>
+        <c:crosses val="autoZero"/>
+        <c:crossBetween val="between"/>
+      </c:valAx>
+      <c:spPr>
+        <a:noFill/>
+        <a:ln>
+          <a:noFill/>
+        </a:ln>
+        <a:effectLst/>
+      </c:spPr>
+    </c:plotArea>
+    <c:plotVisOnly val="1"/>
+    <c:dispBlanksAs val="gap"/>
+    <c:showDLblsOverMax val="0"/>
+  </c:chart>
+  <c:spPr>
+    <a:solidFill>
+      <a:schemeClr val="bg1"/>
+    </a:solidFill>
+    <a:ln w="9525" cap="flat" cmpd="sng" algn="ctr">
+      <a:solidFill>
+        <a:schemeClr val="tx1">
+          <a:lumMod val="15000"/>
+          <a:lumOff val="85000"/>
+        </a:schemeClr>
+      </a:solidFill>
+      <a:round/>
+    </a:ln>
+    <a:effectLst/>
+  </c:spPr>
+  <c:txPr>
+    <a:bodyPr/>
+    <a:lstStyle/>
+    <a:p>
+      <a:pPr>
+        <a:defRPr/>
+      </a:pPr>
+      <a:endParaRPr lang="uk-UA"/>
+    </a:p>
+  </c:txPr>
+  <c:externalData r:id="rId3">
+    <c:autoUpdate val="0"/>
+  </c:externalData>
+  <c:userShapes r:id="rId4"/>
+</c:chartSpace>
+</file>
+
+<file path=word/charts/colors1.xml><?xml version="1.0" encoding="utf-8"?>
+<cs:colorStyle xmlns:cs="http://schemas.microsoft.com/office/drawing/2012/chartStyle" xmlns:a="http://schemas.openxmlformats.org/drawingml/2006/main" meth="cycle" id="10">
+  <a:schemeClr val="accent1"/>
+  <a:schemeClr val="accent2"/>
+  <a:schemeClr val="accent3"/>
+  <a:schemeClr val="accent4"/>
+  <a:schemeClr val="accent5"/>
+  <a:schemeClr val="accent6"/>
+  <cs:variation/>
+  <cs:variation>
+    <a:lumMod val="60000"/>
+  </cs:variation>
+  <cs:variation>
+    <a:lumMod val="80000"/>
+    <a:lumOff val="20000"/>
+  </cs:variation>
+  <cs:variation>
+    <a:lumMod val="80000"/>
+  </cs:variation>
+  <cs:variation>
+    <a:lumMod val="60000"/>
+    <a:lumOff val="40000"/>
+  </cs:variation>
+  <cs:variation>
+    <a:lumMod val="50000"/>
+  </cs:variation>
+  <cs:variation>
+    <a:lumMod val="70000"/>
+    <a:lumOff val="30000"/>
+  </cs:variation>
+  <cs:variation>
+    <a:lumMod val="70000"/>
+  </cs:variation>
+  <cs:variation>
+    <a:lumMod val="50000"/>
+    <a:lumOff val="50000"/>
+  </cs:variation>
+</cs:colorStyle>
+</file>
+
+<file path=word/charts/style1.xml><?xml version="1.0" encoding="utf-8"?>
+<cs:chartStyle xmlns:cs="http://schemas.microsoft.com/office/drawing/2012/chartStyle" xmlns:a="http://schemas.openxmlformats.org/drawingml/2006/main" id="332">
+  <cs:axisTitle>
+    <cs:lnRef idx="0"/>
+    <cs:fillRef idx="0"/>
+    <cs:effectRef idx="0"/>
+    <cs:fontRef idx="minor">
+      <a:schemeClr val="tx1">
+        <a:lumMod val="65000"/>
+        <a:lumOff val="35000"/>
+      </a:schemeClr>
+    </cs:fontRef>
+    <cs:defRPr sz="1000" kern="1200"/>
+  </cs:axisTitle>
+  <cs:categoryAxis>
+    <cs:lnRef idx="0"/>
+    <cs:fillRef idx="0"/>
+    <cs:effectRef idx="0"/>
+    <cs:fontRef idx="minor">
+      <a:schemeClr val="tx1">
+        <a:lumMod val="65000"/>
+        <a:lumOff val="35000"/>
+      </a:schemeClr>
+    </cs:fontRef>
+    <cs:spPr>
+      <a:ln w="9525" cap="flat" cmpd="sng" algn="ctr">
+        <a:solidFill>
+          <a:schemeClr val="tx1">
+            <a:lumMod val="15000"/>
+            <a:lumOff val="85000"/>
+          </a:schemeClr>
+        </a:solidFill>
+        <a:round/>
+      </a:ln>
+    </cs:spPr>
+    <cs:defRPr sz="900" kern="1200"/>
+  </cs:categoryAxis>
+  <cs:chartArea mods="allowNoFillOverride allowNoLineOverride">
+    <cs:lnRef idx="0"/>
+    <cs:fillRef idx="0"/>
+    <cs:effectRef idx="0"/>
+    <cs:fontRef idx="minor">
+      <a:schemeClr val="tx1"/>
+    </cs:fontRef>
+    <cs:spPr>
+      <a:solidFill>
+        <a:schemeClr val="bg1"/>
+      </a:solidFill>
+      <a:ln w="9525" cap="flat" cmpd="sng" algn="ctr">
+        <a:solidFill>
+          <a:schemeClr val="tx1">
+            <a:lumMod val="15000"/>
+            <a:lumOff val="85000"/>
+          </a:schemeClr>
+        </a:solidFill>
+        <a:round/>
+      </a:ln>
+    </cs:spPr>
+    <cs:defRPr sz="1000" kern="1200"/>
+  </cs:chartArea>
+  <cs:dataLabel>
+    <cs:lnRef idx="0"/>
+    <cs:fillRef idx="0"/>
+    <cs:effectRef idx="0"/>
+    <cs:fontRef idx="minor">
+      <a:schemeClr val="tx1">
+        <a:lumMod val="75000"/>
+        <a:lumOff val="25000"/>
+      </a:schemeClr>
+    </cs:fontRef>
+    <cs:defRPr sz="900" kern="1200"/>
+  </cs:dataLabel>
+  <cs:dataLabelCallout>
+    <cs:lnRef idx="0"/>
+    <cs:fillRef idx="0"/>
+    <cs:effectRef idx="0"/>
+    <cs:fontRef idx="minor">
+      <a:schemeClr val="dk1">
+        <a:lumMod val="65000"/>
+        <a:lumOff val="35000"/>
+      </a:schemeClr>
+    </cs:fontRef>
+    <cs:spPr>
+      <a:solidFill>
+        <a:schemeClr val="lt1"/>
+      </a:solidFill>
+      <a:ln>
+        <a:solidFill>
+          <a:schemeClr val="dk1">
+            <a:lumMod val="25000"/>
+            <a:lumOff val="75000"/>
+          </a:schemeClr>
+        </a:solidFill>
+      </a:ln>
+    </cs:spPr>
+    <cs:defRPr sz="900" kern="1200"/>
+    <cs:bodyPr rot="0" spcFirstLastPara="1" vertOverflow="clip" horzOverflow="clip" vert="horz" wrap="square" lIns="36576" tIns="18288" rIns="36576" bIns="18288" anchor="ctr" anchorCtr="1">
+      <a:spAutoFit/>
+    </cs:bodyPr>
+  </cs:dataLabelCallout>
+  <cs:dataPoint>
+    <cs:lnRef idx="0"/>
+    <cs:fillRef idx="1">
+      <cs:styleClr val="auto"/>
+    </cs:fillRef>
+    <cs:effectRef idx="0"/>
+    <cs:fontRef idx="minor">
+      <a:schemeClr val="tx1"/>
+    </cs:fontRef>
+  </cs:dataPoint>
+  <cs:dataPoint3D>
+    <cs:lnRef idx="0"/>
+    <cs:fillRef idx="1">
+      <cs:styleClr val="auto"/>
+    </cs:fillRef>
+    <cs:effectRef idx="0"/>
+    <cs:fontRef idx="minor">
+      <a:schemeClr val="tx1"/>
+    </cs:fontRef>
+  </cs:dataPoint3D>
+  <cs:dataPointLine>
+    <cs:lnRef idx="0">
+      <cs:styleClr val="auto"/>
+    </cs:lnRef>
+    <cs:fillRef idx="1"/>
+    <cs:effectRef idx="0"/>
+    <cs:fontRef idx="minor">
+      <a:schemeClr val="tx1"/>
+    </cs:fontRef>
+    <cs:spPr>
+      <a:ln w="28575" cap="rnd">
+        <a:solidFill>
+          <a:schemeClr val="phClr"/>
+        </a:solidFill>
+        <a:round/>
+      </a:ln>
+    </cs:spPr>
+  </cs:dataPointLine>
+  <cs:dataPointMarker>
+    <cs:lnRef idx="0">
+      <cs:styleClr val="auto"/>
+    </cs:lnRef>
+    <cs:fillRef idx="1">
+      <cs:styleClr val="auto"/>
+    </cs:fillRef>
+    <cs:effectRef idx="0"/>
+    <cs:fontRef idx="minor">
+      <a:schemeClr val="tx1"/>
+    </cs:fontRef>
+    <cs:spPr>
+      <a:ln w="9525">
+        <a:solidFill>
+          <a:schemeClr val="phClr"/>
+        </a:solidFill>
+      </a:ln>
+    </cs:spPr>
+  </cs:dataPointMarker>
+  <cs:dataPointMarkerLayout symbol="circle" size="5"/>
+  <cs:dataPointWireframe>
+    <cs:lnRef idx="0">
+      <cs:styleClr val="auto"/>
+    </cs:lnRef>
+    <cs:fillRef idx="1"/>
+    <cs:effectRef idx="0"/>
+    <cs:fontRef idx="minor">
+      <a:schemeClr val="tx1"/>
+    </cs:fontRef>
+    <cs:spPr>
+      <a:ln w="9525" cap="rnd">
+        <a:solidFill>
+          <a:schemeClr val="phClr"/>
+        </a:solidFill>
+        <a:round/>
+      </a:ln>
+    </cs:spPr>
+  </cs:dataPointWireframe>
+  <cs:dataTable>
+    <cs:lnRef idx="0"/>
+    <cs:fillRef idx="0"/>
+    <cs:effectRef idx="0"/>
+    <cs:fontRef idx="minor">
+      <a:schemeClr val="tx1">
+        <a:lumMod val="65000"/>
+        <a:lumOff val="35000"/>
+      </a:schemeClr>
+    </cs:fontRef>
+    <cs:spPr>
+      <a:noFill/>
+      <a:ln w="9525" cap="flat" cmpd="sng" algn="ctr">
+        <a:solidFill>
+          <a:schemeClr val="tx1">
+            <a:lumMod val="15000"/>
+            <a:lumOff val="85000"/>
+          </a:schemeClr>
+        </a:solidFill>
+        <a:round/>
+      </a:ln>
+    </cs:spPr>
+    <cs:defRPr sz="900" kern="1200"/>
+  </cs:dataTable>
+  <cs:downBar>
+    <cs:lnRef idx="0"/>
+    <cs:fillRef idx="0"/>
+    <cs:effectRef idx="0"/>
+    <cs:fontRef idx="minor">
+      <a:schemeClr val="dk1"/>
+    </cs:fontRef>
+    <cs:spPr>
+      <a:solidFill>
+        <a:schemeClr val="dk1">
+          <a:lumMod val="65000"/>
+          <a:lumOff val="35000"/>
+        </a:schemeClr>
+      </a:solidFill>
+      <a:ln w="9525">
+        <a:solidFill>
+          <a:schemeClr val="tx1">
+            <a:lumMod val="65000"/>
+            <a:lumOff val="35000"/>
+          </a:schemeClr>
+        </a:solidFill>
+      </a:ln>
+    </cs:spPr>
+  </cs:downBar>
+  <cs:dropLine>
+    <cs:lnRef idx="0"/>
+    <cs:fillRef idx="0"/>
+    <cs:effectRef idx="0"/>
+    <cs:fontRef idx="minor">
+      <a:schemeClr val="tx1"/>
+    </cs:fontRef>
+    <cs:spPr>
+      <a:ln w="9525" cap="flat" cmpd="sng" algn="ctr">
+        <a:solidFill>
+          <a:schemeClr val="tx1">
+            <a:lumMod val="35000"/>
+            <a:lumOff val="65000"/>
+          </a:schemeClr>
+        </a:solidFill>
+        <a:round/>
+      </a:ln>
+    </cs:spPr>
+  </cs:dropLine>
+  <cs:errorBar>
+    <cs:lnRef idx="0"/>
+    <cs:fillRef idx="0"/>
+    <cs:effectRef idx="0"/>
+    <cs:fontRef idx="minor">
+      <a:schemeClr val="tx1"/>
+    </cs:fontRef>
+    <cs:spPr>
+      <a:ln w="9525" cap="flat" cmpd="sng" algn="ctr">
+        <a:solidFill>
+          <a:schemeClr val="tx1">
+            <a:lumMod val="65000"/>
+            <a:lumOff val="35000"/>
+          </a:schemeClr>
+        </a:solidFill>
+        <a:round/>
+      </a:ln>
+    </cs:spPr>
+  </cs:errorBar>
+  <cs:floor>
+    <cs:lnRef idx="0"/>
+    <cs:fillRef idx="0"/>
+    <cs:effectRef idx="0"/>
+    <cs:fontRef idx="minor">
+      <a:schemeClr val="tx1"/>
+    </cs:fontRef>
+    <cs:spPr>
+      <a:noFill/>
+      <a:ln>
+        <a:noFill/>
+      </a:ln>
+    </cs:spPr>
+  </cs:floor>
+  <cs:gridlineMajor>
+    <cs:lnRef idx="0"/>
+    <cs:fillRef idx="0"/>
+    <cs:effectRef idx="0"/>
+    <cs:fontRef idx="minor">
+      <a:schemeClr val="tx1"/>
+    </cs:fontRef>
+    <cs:spPr>
+      <a:ln w="9525" cap="flat" cmpd="sng" algn="ctr">
+        <a:solidFill>
+          <a:schemeClr val="tx1">
+            <a:lumMod val="15000"/>
+            <a:lumOff val="85000"/>
+          </a:schemeClr>
+        </a:solidFill>
+        <a:round/>
+      </a:ln>
+    </cs:spPr>
+  </cs:gridlineMajor>
+  <cs:gridlineMinor>
+    <cs:lnRef idx="0"/>
+    <cs:fillRef idx="0"/>
+    <cs:effectRef idx="0"/>
+    <cs:fontRef idx="minor">
+      <a:schemeClr val="tx1"/>
+    </cs:fontRef>
+    <cs:spPr>
+      <a:ln w="9525" cap="flat" cmpd="sng" algn="ctr">
+        <a:solidFill>
+          <a:schemeClr val="tx1">
+            <a:lumMod val="5000"/>
+            <a:lumOff val="95000"/>
+          </a:schemeClr>
+        </a:solidFill>
+        <a:round/>
+      </a:ln>
+    </cs:spPr>
+  </cs:gridlineMinor>
+  <cs:hiLoLine>
+    <cs:lnRef idx="0"/>
+    <cs:fillRef idx="0"/>
+    <cs:effectRef idx="0"/>
+    <cs:fontRef idx="minor">
+      <a:schemeClr val="tx1"/>
+    </cs:fontRef>
+    <cs:spPr>
+      <a:ln w="9525" cap="flat" cmpd="sng" algn="ctr">
+        <a:solidFill>
+          <a:schemeClr val="tx1">
+            <a:lumMod val="75000"/>
+            <a:lumOff val="25000"/>
+          </a:schemeClr>
+        </a:solidFill>
+        <a:round/>
+      </a:ln>
+    </cs:spPr>
+  </cs:hiLoLine>
+  <cs:leaderLine>
+    <cs:lnRef idx="0"/>
+    <cs:fillRef idx="0"/>
+    <cs:effectRef idx="0"/>
+    <cs:fontRef idx="minor">
+      <a:schemeClr val="tx1"/>
+    </cs:fontRef>
+    <cs:spPr>
+      <a:ln w="9525" cap="flat" cmpd="sng" algn="ctr">
+        <a:solidFill>
+          <a:schemeClr val="tx1">
+            <a:lumMod val="35000"/>
+            <a:lumOff val="65000"/>
+          </a:schemeClr>
+        </a:solidFill>
+        <a:round/>
+      </a:ln>
+    </cs:spPr>
+  </cs:leaderLine>
+  <cs:legend>
+    <cs:lnRef idx="0"/>
+    <cs:fillRef idx="0"/>
+    <cs:effectRef idx="0"/>
+    <cs:fontRef idx="minor">
+      <a:schemeClr val="tx1">
+        <a:lumMod val="65000"/>
+        <a:lumOff val="35000"/>
+      </a:schemeClr>
+    </cs:fontRef>
+    <cs:defRPr sz="900" kern="1200"/>
+  </cs:legend>
+  <cs:plotArea mods="allowNoFillOverride allowNoLineOverride">
+    <cs:lnRef idx="0"/>
+    <cs:fillRef idx="0"/>
+    <cs:effectRef idx="0"/>
+    <cs:fontRef idx="minor">
+      <a:schemeClr val="tx1"/>
+    </cs:fontRef>
+  </cs:plotArea>
+  <cs:plotArea3D mods="allowNoFillOverride allowNoLineOverride">
+    <cs:lnRef idx="0"/>
+    <cs:fillRef idx="0"/>
+    <cs:effectRef idx="0"/>
+    <cs:fontRef idx="minor">
+      <a:schemeClr val="tx1"/>
+    </cs:fontRef>
+  </cs:plotArea3D>
+  <cs:seriesAxis>
+    <cs:lnRef idx="0"/>
+    <cs:fillRef idx="0"/>
+    <cs:effectRef idx="0"/>
+    <cs:fontRef idx="minor">
+      <a:schemeClr val="tx1">
+        <a:lumMod val="65000"/>
+        <a:lumOff val="35000"/>
+      </a:schemeClr>
+    </cs:fontRef>
+    <cs:defRPr sz="900" kern="1200"/>
+  </cs:seriesAxis>
+  <cs:seriesLine>
+    <cs:lnRef idx="0"/>
+    <cs:fillRef idx="0"/>
+    <cs:effectRef idx="0"/>
+    <cs:fontRef idx="minor">
+      <a:schemeClr val="tx1"/>
+    </cs:fontRef>
+    <cs:spPr>
+      <a:ln w="9525" cap="flat" cmpd="sng" algn="ctr">
+        <a:solidFill>
+          <a:schemeClr val="tx1">
+            <a:lumMod val="35000"/>
+            <a:lumOff val="65000"/>
+          </a:schemeClr>
+        </a:solidFill>
+        <a:round/>
+      </a:ln>
+    </cs:spPr>
+  </cs:seriesLine>
+  <cs:title>
+    <cs:lnRef idx="0"/>
+    <cs:fillRef idx="0"/>
+    <cs:effectRef idx="0"/>
+    <cs:fontRef idx="minor">
+      <a:schemeClr val="tx1">
+        <a:lumMod val="65000"/>
+        <a:lumOff val="35000"/>
+      </a:schemeClr>
+    </cs:fontRef>
+    <cs:defRPr sz="1400" b="0" kern="1200" spc="0" baseline="0"/>
+  </cs:title>
+  <cs:trendline>
+    <cs:lnRef idx="0">
+      <cs:styleClr val="auto"/>
+    </cs:lnRef>
+    <cs:fillRef idx="0"/>
+    <cs:effectRef idx="0"/>
+    <cs:fontRef idx="minor">
+      <a:schemeClr val="tx1"/>
+    </cs:fontRef>
+    <cs:spPr>
+      <a:ln w="19050" cap="rnd">
+        <a:solidFill>
+          <a:schemeClr val="phClr"/>
+        </a:solidFill>
+        <a:prstDash val="sysDot"/>
+      </a:ln>
+    </cs:spPr>
+  </cs:trendline>
+  <cs:trendlineLabel>
+    <cs:lnRef idx="0"/>
+    <cs:fillRef idx="0"/>
+    <cs:effectRef idx="0"/>
+    <cs:fontRef idx="minor">
+      <a:schemeClr val="tx1">
+        <a:lumMod val="65000"/>
+        <a:lumOff val="35000"/>
+      </a:schemeClr>
+    </cs:fontRef>
+    <cs:defRPr sz="900" kern="1200"/>
+  </cs:trendlineLabel>
+  <cs:upBar>
+    <cs:lnRef idx="0"/>
+    <cs:fillRef idx="0"/>
+    <cs:effectRef idx="0"/>
+    <cs:fontRef idx="minor">
+      <a:schemeClr val="dk1"/>
+    </cs:fontRef>
+    <cs:spPr>
+      <a:solidFill>
+        <a:schemeClr val="lt1"/>
+      </a:solidFill>
+      <a:ln w="9525">
+        <a:solidFill>
+          <a:schemeClr val="tx1">
+            <a:lumMod val="15000"/>
+            <a:lumOff val="85000"/>
+          </a:schemeClr>
+        </a:solidFill>
+      </a:ln>
+    </cs:spPr>
+  </cs:upBar>
+  <cs:valueAxis>
+    <cs:lnRef idx="0"/>
+    <cs:fillRef idx="0"/>
+    <cs:effectRef idx="0"/>
+    <cs:fontRef idx="minor">
+      <a:schemeClr val="tx1">
+        <a:lumMod val="65000"/>
+        <a:lumOff val="35000"/>
+      </a:schemeClr>
+    </cs:fontRef>
+    <cs:defRPr sz="900" kern="1200"/>
+  </cs:valueAxis>
+  <cs:wall>
+    <cs:lnRef idx="0"/>
+    <cs:fillRef idx="0"/>
+    <cs:effectRef idx="0"/>
+    <cs:fontRef idx="minor">
+      <a:schemeClr val="tx1"/>
+    </cs:fontRef>
+    <cs:spPr>
+      <a:noFill/>
+      <a:ln>
+        <a:noFill/>
+      </a:ln>
+    </cs:spPr>
+  </cs:wall>
+</cs:chartStyle>
+</file>
+
+<file path=word/drawings/drawing1.xml><?xml version="1.0" encoding="utf-8"?>
+<c:userShapes xmlns:c="http://schemas.openxmlformats.org/drawingml/2006/chart">
+  <cdr:relSizeAnchor xmlns:cdr="http://schemas.openxmlformats.org/drawingml/2006/chartDrawing">
+    <cdr:from>
+      <cdr:x>0.17882</cdr:x>
+      <cdr:y>0.89583</cdr:y>
+    </cdr:from>
+    <cdr:to>
+      <cdr:x>0.8125</cdr:x>
+      <cdr:y>0.98214</cdr:y>
+    </cdr:to>
+    <cdr:sp macro="" textlink="">
+      <cdr:nvSpPr>
+        <cdr:cNvPr id="2" name="Надпись 1"/>
+        <cdr:cNvSpPr txBox="1"/>
+      </cdr:nvSpPr>
+      <cdr:spPr>
+        <a:xfrm xmlns:a="http://schemas.openxmlformats.org/drawingml/2006/main">
+          <a:off x="981075" y="2867025"/>
+          <a:ext cx="3476625" cy="276225"/>
+        </a:xfrm>
+        <a:prstGeom xmlns:a="http://schemas.openxmlformats.org/drawingml/2006/main" prst="rect">
+          <a:avLst/>
+        </a:prstGeom>
+      </cdr:spPr>
+      <cdr:txBody>
+        <a:bodyPr xmlns:a="http://schemas.openxmlformats.org/drawingml/2006/main" vertOverflow="clip" wrap="square" rtlCol="0"/>
+        <a:lstStyle xmlns:a="http://schemas.openxmlformats.org/drawingml/2006/main"/>
+        <a:p xmlns:a="http://schemas.openxmlformats.org/drawingml/2006/main">
+          <a:pPr algn="ctr"/>
+          <a:r>
+            <a:rPr lang="uk-UA" sz="1100"/>
+            <a:t>К-сть ітерацій</a:t>
+          </a:r>
+        </a:p>
+      </cdr:txBody>
+    </cdr:sp>
+  </cdr:relSizeAnchor>
+  <cdr:relSizeAnchor xmlns:cdr="http://schemas.openxmlformats.org/drawingml/2006/chartDrawing">
+    <cdr:from>
+      <cdr:x>0</cdr:x>
+      <cdr:y>0.0744</cdr:y>
+    </cdr:from>
+    <cdr:to>
+      <cdr:x>0.04928</cdr:x>
+      <cdr:y>0.74107</cdr:y>
+    </cdr:to>
+    <cdr:sp macro="" textlink="">
+      <cdr:nvSpPr>
+        <cdr:cNvPr id="3" name="Надпись 2"/>
+        <cdr:cNvSpPr txBox="1"/>
+      </cdr:nvSpPr>
+      <cdr:spPr>
+        <a:xfrm xmlns:a="http://schemas.openxmlformats.org/drawingml/2006/main">
+          <a:off x="-962025" y="238125"/>
+          <a:ext cx="295275" cy="2133600"/>
+        </a:xfrm>
+        <a:prstGeom xmlns:a="http://schemas.openxmlformats.org/drawingml/2006/main" prst="rect">
+          <a:avLst/>
+        </a:prstGeom>
+      </cdr:spPr>
+      <cdr:txBody>
+        <a:bodyPr xmlns:a="http://schemas.openxmlformats.org/drawingml/2006/main" vertOverflow="clip" vert="vert270" wrap="square" rtlCol="0"/>
+        <a:lstStyle xmlns:a="http://schemas.openxmlformats.org/drawingml/2006/main"/>
+        <a:p xmlns:a="http://schemas.openxmlformats.org/drawingml/2006/main">
+          <a:r>
+            <a:rPr lang="uk-UA" sz="1100"/>
+            <a:t>Значення цільової функції</a:t>
+          </a:r>
+        </a:p>
+      </cdr:txBody>
+    </cdr:sp>
+  </cdr:relSizeAnchor>
+</c:userShapes>
 </file>
 
 <file path=word/theme/theme1.xml><?xml version="1.0" encoding="utf-8"?>

</xml_diff>